<commit_message>
Update admin user guide document
</commit_message>
<xml_diff>
--- a/Deliverables/HazPak E-Learning Portal User Guide (Admin).docx
+++ b/Deliverables/HazPak E-Learning Portal User Guide (Admin).docx
@@ -1,6 +1,6 @@
 
 <file path=word/document.xml><?xml version="1.0" encoding="utf-8"?>
-<w:document xmlns:wpc="http://schemas.microsoft.com/office/word/2010/wordprocessingCanvas" xmlns:cx="http://schemas.microsoft.com/office/drawing/2014/chartex" xmlns:cx1="http://schemas.microsoft.com/office/drawing/2015/9/8/chartex" xmlns:cx2="http://schemas.microsoft.com/office/drawing/2015/10/21/chartex" xmlns:cx3="http://schemas.microsoft.com/office/drawing/2016/5/9/chartex" xmlns:cx4="http://schemas.microsoft.com/office/drawing/2016/5/10/chartex" xmlns:cx5="http://schemas.microsoft.com/office/drawing/2016/5/11/chartex" xmlns:cx6="http://schemas.microsoft.com/office/drawing/2016/5/12/chartex" xmlns:cx7="http://schemas.microsoft.com/office/drawing/2016/5/13/chartex" xmlns:cx8="http://schemas.microsoft.com/office/drawing/2016/5/14/chartex" xmlns:mc="http://schemas.openxmlformats.org/markup-compatibility/2006" xmlns:aink="http://schemas.microsoft.com/office/drawing/2016/ink" xmlns:am3d="http://schemas.microsoft.com/office/drawing/2017/model3d" xmlns:o="urn:schemas-microsoft-com:office:office" xmlns:oel="http://schemas.microsoft.com/office/2019/extlst" xmlns:r="http://schemas.openxmlformats.org/officeDocument/2006/relationships" xmlns:m="http://schemas.openxmlformats.org/officeDocument/2006/math" xmlns:v="urn:schemas-microsoft-com:vml" xmlns:wp14="http://schemas.microsoft.com/office/word/2010/wordprocessingDrawing" xmlns:wp="http://schemas.openxmlformats.org/drawingml/2006/wordprocessingDrawing" xmlns:w10="urn:schemas-microsoft-com:office:word" xmlns:w="http://schemas.openxmlformats.org/wordprocessingml/2006/main" xmlns:w14="http://schemas.microsoft.com/office/word/2010/wordml" xmlns:w15="http://schemas.microsoft.com/office/word/2012/wordml" xmlns:w16cex="http://schemas.microsoft.com/office/word/2018/wordml/cex" xmlns:w16cid="http://schemas.microsoft.com/office/word/2016/wordml/cid" xmlns:w16="http://schemas.microsoft.com/office/word/2018/wordml" xmlns:w16sdtdh="http://schemas.microsoft.com/office/word/2020/wordml/sdtdatahash" xmlns:w16se="http://schemas.microsoft.com/office/word/2015/wordml/symex" xmlns:wpg="http://schemas.microsoft.com/office/word/2010/wordprocessingGroup" xmlns:wpi="http://schemas.microsoft.com/office/word/2010/wordprocessingInk" xmlns:wne="http://schemas.microsoft.com/office/word/2006/wordml" xmlns:wps="http://schemas.microsoft.com/office/word/2010/wordprocessingShape" mc:Ignorable="w14 w15 w16se w16cid w16 w16cex w16sdtdh wp14">
+<w:document xmlns:wpc="http://schemas.microsoft.com/office/word/2010/wordprocessingCanvas" xmlns:cx="http://schemas.microsoft.com/office/drawing/2014/chartex" xmlns:cx1="http://schemas.microsoft.com/office/drawing/2015/9/8/chartex" xmlns:cx2="http://schemas.microsoft.com/office/drawing/2015/10/21/chartex" xmlns:cx3="http://schemas.microsoft.com/office/drawing/2016/5/9/chartex" xmlns:cx4="http://schemas.microsoft.com/office/drawing/2016/5/10/chartex" xmlns:cx5="http://schemas.microsoft.com/office/drawing/2016/5/11/chartex" xmlns:cx6="http://schemas.microsoft.com/office/drawing/2016/5/12/chartex" xmlns:cx7="http://schemas.microsoft.com/office/drawing/2016/5/13/chartex" xmlns:cx8="http://schemas.microsoft.com/office/drawing/2016/5/14/chartex" xmlns:mc="http://schemas.openxmlformats.org/markup-compatibility/2006" xmlns:aink="http://schemas.microsoft.com/office/drawing/2016/ink" xmlns:am3d="http://schemas.microsoft.com/office/drawing/2017/model3d" xmlns:o="urn:schemas-microsoft-com:office:office" xmlns:oel="http://schemas.microsoft.com/office/2019/extlst" xmlns:r="http://schemas.openxmlformats.org/officeDocument/2006/relationships" xmlns:m="http://schemas.openxmlformats.org/officeDocument/2006/math" xmlns:v="urn:schemas-microsoft-com:vml" xmlns:wp14="http://schemas.microsoft.com/office/word/2010/wordprocessingDrawing" xmlns:wp="http://schemas.openxmlformats.org/drawingml/2006/wordprocessingDrawing" xmlns:w10="urn:schemas-microsoft-com:office:word" xmlns:w="http://schemas.openxmlformats.org/wordprocessingml/2006/main" xmlns:w14="http://schemas.microsoft.com/office/word/2010/wordml" xmlns:w15="http://schemas.microsoft.com/office/word/2012/wordml" xmlns:w16cex="http://schemas.microsoft.com/office/word/2018/wordml/cex" xmlns:w16cid="http://schemas.microsoft.com/office/word/2016/wordml/cid" xmlns:w16="http://schemas.microsoft.com/office/word/2018/wordml" xmlns:w16sdtdh="http://schemas.microsoft.com/office/word/2020/wordml/sdtdatahash" xmlns:w16se="http://schemas.microsoft.com/office/word/2015/wordml/symex" xmlns:wpg="http://schemas.microsoft.com/office/word/2010/wordprocessingGroup" xmlns:wpi="http://schemas.microsoft.com/office/word/2010/wordprocessingInk" xmlns:wne="http://schemas.microsoft.com/office/word/2006/wordml" xmlns:wps="http://schemas.microsoft.com/office/word/2010/wordprocessingShape" xmlns:a="http://schemas.openxmlformats.org/drawingml/2006/main" xmlns:pic="http://schemas.openxmlformats.org/drawingml/2006/picture" xmlns:a14="http://schemas.microsoft.com/office/drawing/2010/main" mc:Ignorable="w14 w15 w16se w16cid w16 w16cex w16sdtdh wp14">
   <w:body>
     <w:p>
       <w:pPr>
@@ -45,7 +45,7 @@
                     </pic:cNvPicPr>
                   </pic:nvPicPr>
                   <pic:blipFill>
-                    <a:blip r:embed="rId11">
+                    <a:blip r:embed="rId8">
                       <a:extLst>
                         <a:ext uri="{28A0092B-C50C-407E-A947-70E740481C1C}">
                           <a14:useLocalDpi xmlns:a14="http://schemas.microsoft.com/office/drawing/2010/main" val="0"/>
@@ -164,23 +164,13 @@
           <w:lang w:val="en-US"/>
         </w:rPr>
       </w:pPr>
-      <w:proofErr w:type="spellStart"/>
       <w:r>
         <w:rPr>
           <w:b/>
           <w:sz w:val="56"/>
           <w:lang w:val="en-US"/>
         </w:rPr>
-        <w:t>HazPak</w:t>
-      </w:r>
-      <w:proofErr w:type="spellEnd"/>
-      <w:r>
-        <w:rPr>
-          <w:b/>
-          <w:sz w:val="56"/>
-          <w:lang w:val="en-US"/>
-        </w:rPr>
-        <w:t xml:space="preserve"> E-Learning Portal</w:t>
+        <w:t>HazPak E-Learning Portal</w:t>
       </w:r>
     </w:p>
     <w:p>
@@ -333,7 +323,7 @@
                     <pic:cNvPicPr/>
                   </pic:nvPicPr>
                   <pic:blipFill>
-                    <a:blip r:embed="rId12"/>
+                    <a:blip r:embed="rId9"/>
                     <a:stretch>
                       <a:fillRect/>
                     </a:stretch>
@@ -413,7 +403,7 @@
                     <pic:cNvPicPr/>
                   </pic:nvPicPr>
                   <pic:blipFill>
-                    <a:blip r:embed="rId13" cstate="print">
+                    <a:blip r:embed="rId10" cstate="print">
                       <a:extLst>
                         <a:ext uri="{28A0092B-C50C-407E-A947-70E740481C1C}">
                           <a14:useLocalDpi xmlns:a14="http://schemas.microsoft.com/office/drawing/2010/main" val="0"/>
@@ -467,7 +457,7 @@
                     <pic:cNvPicPr/>
                   </pic:nvPicPr>
                   <pic:blipFill>
-                    <a:blip r:embed="rId14" cstate="print">
+                    <a:blip r:embed="rId11" cstate="print">
                       <a:extLst>
                         <a:ext uri="{28A0092B-C50C-407E-A947-70E740481C1C}">
                           <a14:useLocalDpi xmlns:a14="http://schemas.microsoft.com/office/drawing/2010/main" val="0"/>
@@ -494,24 +484,11 @@
         </w:drawing>
       </w:r>
       <w:r>
-        <w:t xml:space="preserve">Enter Username and Password On the login page, you will see fields </w:t>
-      </w:r>
-      <w:proofErr w:type="spellStart"/>
-      <w:r>
-        <w:t>labeled</w:t>
-      </w:r>
-      <w:proofErr w:type="spellEnd"/>
-      <w:r>
-        <w:t xml:space="preserve"> "Username" and "Password." In the "Username" field, type in your unique username</w:t>
-      </w:r>
-      <w:r>
-        <w:t>/</w:t>
-      </w:r>
-      <w:proofErr w:type="spellStart"/>
-      <w:r>
-        <w:t>identifcation</w:t>
-      </w:r>
-      <w:proofErr w:type="spellEnd"/>
+        <w:t>Enter Username and Password On the login page, you will see fields labeled "Username" and "Password." In the "Username" field, type in your unique username</w:t>
+      </w:r>
+      <w:r>
+        <w:t>/identifcation</w:t>
+      </w:r>
       <w:r>
         <w:t xml:space="preserve">. This </w:t>
       </w:r>
@@ -519,7 +496,11 @@
         <w:t>will</w:t>
       </w:r>
       <w:r>
-        <w:t xml:space="preserve"> be provided by your organi</w:t>
+        <w:t xml:space="preserve"> be </w:t>
+      </w:r>
+      <w:r>
+        <w:lastRenderedPageBreak/>
+        <w:t>provided by your organi</w:t>
       </w:r>
       <w:r>
         <w:t>s</w:t>
@@ -591,7 +572,7 @@
                     <pic:cNvPicPr/>
                   </pic:nvPicPr>
                   <pic:blipFill>
-                    <a:blip r:embed="rId15"/>
+                    <a:blip r:embed="rId12"/>
                     <a:stretch>
                       <a:fillRect/>
                     </a:stretch>
@@ -660,23 +641,7 @@
         <w:t xml:space="preserve"> </w:t>
       </w:r>
       <w:r>
-        <w:t xml:space="preserve">Upon accessing the Question Bank page, you'll see a </w:t>
-      </w:r>
-      <w:proofErr w:type="spellStart"/>
-      <w:r>
-        <w:t>datatable</w:t>
-      </w:r>
-      <w:proofErr w:type="spellEnd"/>
-      <w:r>
-        <w:t xml:space="preserve"> displaying existing questions. The </w:t>
-      </w:r>
-      <w:proofErr w:type="spellStart"/>
-      <w:r>
-        <w:t>datatable</w:t>
-      </w:r>
-      <w:proofErr w:type="spellEnd"/>
-      <w:r>
-        <w:t xml:space="preserve"> columns include "Question Text," "Question Type," "Edit," and "Delete." </w:t>
+        <w:t xml:space="preserve">Upon accessing the Question Bank page, you'll see a datatable displaying existing questions. The datatable columns include "Question Text," "Question Type," "Edit," and "Delete." </w:t>
       </w:r>
       <w:r>
         <w:rPr>
@@ -698,7 +663,7 @@
                     <pic:cNvPicPr/>
                   </pic:nvPicPr>
                   <pic:blipFill>
-                    <a:blip r:embed="rId16"/>
+                    <a:blip r:embed="rId13"/>
                     <a:stretch>
                       <a:fillRect/>
                     </a:stretch>
@@ -807,13 +772,8 @@
         <w:t>elect the appropriate "Question Type" from a dropdown menu</w:t>
       </w:r>
       <w:r>
-        <w:t xml:space="preserve">, there is an “Add </w:t>
-      </w:r>
-      <w:proofErr w:type="gramStart"/>
-      <w:r>
-        <w:t>Field“ button</w:t>
-      </w:r>
-      <w:proofErr w:type="gramEnd"/>
+        <w:t>, there is an “Add Field“ button</w:t>
+      </w:r>
       <w:r>
         <w:t xml:space="preserve"> which allows you to create more options, then there will be a radio button that you need to select to indicate the correct answer</w:t>
       </w:r>
@@ -856,7 +816,7 @@
                     <pic:cNvPicPr/>
                   </pic:nvPicPr>
                   <pic:blipFill>
-                    <a:blip r:embed="rId17">
+                    <a:blip r:embed="rId14">
                       <a:extLst>
                         <a:ext uri="{28A0092B-C50C-407E-A947-70E740481C1C}">
                           <a14:useLocalDpi xmlns:a14="http://schemas.microsoft.com/office/drawing/2010/main" val="0"/>
@@ -956,18 +916,14 @@
         <w:t xml:space="preserve"> there</w:t>
       </w:r>
       <w:r>
-        <w:t xml:space="preserve"> is an “Add </w:t>
-      </w:r>
-      <w:proofErr w:type="gramStart"/>
-      <w:r>
-        <w:t>Answer“ button</w:t>
-      </w:r>
-      <w:proofErr w:type="gramEnd"/>
-      <w:r>
-        <w:t xml:space="preserve"> which allows you to create more answers</w:t>
-      </w:r>
-      <w:r>
-        <w:t>. Once the information is entered, click the "</w:t>
+        <w:t xml:space="preserve"> is an “Add Answer“ button which allows you to create more answers</w:t>
+      </w:r>
+      <w:r>
+        <w:t xml:space="preserve">. Once the </w:t>
+      </w:r>
+      <w:r>
+        <w:lastRenderedPageBreak/>
+        <w:t>information is entered, click the "</w:t>
       </w:r>
       <w:r>
         <w:t>Submit</w:t>
@@ -1030,41 +986,34 @@
         <w:t>Assessments</w:t>
       </w:r>
       <w:r>
-        <w:t xml:space="preserve"> page.</w:t>
-      </w:r>
-      <w:r>
         <w:t xml:space="preserve"> </w:t>
       </w:r>
       <w:r>
+        <w:t>page.</w:t>
+      </w:r>
+      <w:r>
+        <w:t xml:space="preserve"> </w:t>
+      </w:r>
+      <w:r>
         <w:t xml:space="preserve">Upon accessing the </w:t>
       </w:r>
       <w:r>
         <w:t>Assessments</w:t>
       </w:r>
       <w:r>
-        <w:t xml:space="preserve"> page, you'll see a </w:t>
-      </w:r>
-      <w:proofErr w:type="spellStart"/>
-      <w:r>
-        <w:t>datatable</w:t>
-      </w:r>
-      <w:proofErr w:type="spellEnd"/>
-      <w:r>
-        <w:t xml:space="preserve"> displaying existing </w:t>
-      </w:r>
-      <w:r>
-        <w:t>assessments</w:t>
-      </w:r>
-      <w:r>
-        <w:t xml:space="preserve">. The </w:t>
-      </w:r>
-      <w:proofErr w:type="spellStart"/>
-      <w:r>
-        <w:t>datatable</w:t>
-      </w:r>
-      <w:proofErr w:type="spellEnd"/>
-      <w:r>
-        <w:t xml:space="preserve"> columns include "</w:t>
+        <w:t xml:space="preserve"> </w:t>
+      </w:r>
+      <w:r>
+        <w:t xml:space="preserve">page, you'll see a datatable displaying existing </w:t>
+      </w:r>
+      <w:r>
+        <w:t>a</w:t>
+      </w:r>
+      <w:r>
+        <w:t>ssessments</w:t>
+      </w:r>
+      <w:r>
+        <w:t>. The datatable columns include "</w:t>
       </w:r>
       <w:r>
         <w:t>Assessment name</w:t>
@@ -1112,9 +1061,6 @@
         <w:t>Click the "Create Assessment" button to trigger a pop-up form. Within the form, provide the essential details for the assessment. Upon clicking the "Select Questions" option, a modal window will appear, enabling users to select questions from the question bank to include in the assessment.</w:t>
       </w:r>
       <w:r>
-        <w:rPr>
-          <w:noProof/>
-        </w:rPr>
         <w:drawing>
           <wp:inline distT="0" distB="0" distL="0" distR="0" wp14:anchorId="59CD8DFA" wp14:editId="4568C424">
             <wp:extent cx="5731510" cy="2860040"/>
@@ -1131,7 +1077,7 @@
                     <pic:cNvPicPr/>
                   </pic:nvPicPr>
                   <pic:blipFill>
-                    <a:blip r:embed="rId18"/>
+                    <a:blip r:embed="rId15"/>
                     <a:stretch>
                       <a:fillRect/>
                     </a:stretch>
@@ -1215,35 +1161,31 @@
         <w:t>Exercises</w:t>
       </w:r>
       <w:r>
-        <w:t xml:space="preserve"> page, you'll see a </w:t>
-      </w:r>
-      <w:proofErr w:type="spellStart"/>
-      <w:r>
-        <w:t>datatable</w:t>
-      </w:r>
-      <w:proofErr w:type="spellEnd"/>
-      <w:r>
-        <w:t xml:space="preserve"> displaying existing </w:t>
-      </w:r>
-      <w:r>
-        <w:t>exercises</w:t>
-      </w:r>
-      <w:r>
-        <w:t xml:space="preserve">. The </w:t>
-      </w:r>
-      <w:proofErr w:type="spellStart"/>
-      <w:r>
-        <w:t>datatable</w:t>
-      </w:r>
-      <w:proofErr w:type="spellEnd"/>
-      <w:r>
-        <w:t xml:space="preserve"> columns include "</w:t>
-      </w:r>
-      <w:r>
         <w:t xml:space="preserve"> </w:t>
       </w:r>
       <w:r>
-        <w:t>Exercise name</w:t>
+        <w:t xml:space="preserve">page, you'll see a datatable displaying existing </w:t>
+      </w:r>
+      <w:r>
+        <w:t>e</w:t>
+      </w:r>
+      <w:r>
+        <w:t>xercises</w:t>
+      </w:r>
+      <w:r>
+        <w:t>. The datatable columns include "</w:t>
+      </w:r>
+      <w:r>
+        <w:t xml:space="preserve"> </w:t>
+      </w:r>
+      <w:r>
+        <w:t>Exercise</w:t>
+      </w:r>
+      <w:r>
+        <w:t xml:space="preserve"> </w:t>
+      </w:r>
+      <w:r>
+        <w:t>name</w:t>
       </w:r>
       <w:r>
         <w:t>," "</w:t>
@@ -1264,9 +1206,7 @@
     <w:p/>
     <w:p>
       <w:r>
-        <w:rPr>
-          <w:noProof/>
-        </w:rPr>
+        <w:lastRenderedPageBreak/>
         <w:drawing>
           <wp:inline distT="0" distB="0" distL="0" distR="0" wp14:anchorId="192A882F" wp14:editId="3984865D">
             <wp:extent cx="5731510" cy="2856865"/>
@@ -1283,7 +1223,7 @@
                     <pic:cNvPicPr/>
                   </pic:nvPicPr>
                   <pic:blipFill>
-                    <a:blip r:embed="rId19"/>
+                    <a:blip r:embed="rId16"/>
                     <a:stretch>
                       <a:fillRect/>
                     </a:stretch>
@@ -1345,9 +1285,6 @@
     <w:p/>
     <w:p>
       <w:r>
-        <w:rPr>
-          <w:noProof/>
-        </w:rPr>
         <w:drawing>
           <wp:inline distT="0" distB="0" distL="0" distR="0" wp14:anchorId="3DD6AE0C" wp14:editId="6A17A311">
             <wp:extent cx="5731510" cy="2853690"/>
@@ -1364,7 +1301,7 @@
                     <pic:cNvPicPr/>
                   </pic:nvPicPr>
                   <pic:blipFill>
-                    <a:blip r:embed="rId20"/>
+                    <a:blip r:embed="rId17"/>
                     <a:stretch>
                       <a:fillRect/>
                     </a:stretch>
@@ -1400,14 +1337,229 @@
       </w:pPr>
       <w:r>
         <w:rPr>
-          <w:rFonts w:asciiTheme="minorHAnsi" w:hAnsiTheme="minorHAnsi" w:cstheme="minorHAnsi"/>
+          <w:rFonts w:ascii="Calibri" w:hAnsi="Calibri" w:cs="Calibri" w:asciiTheme="minorAscii" w:hAnsiTheme="minorAscii" w:cstheme="minorAscii"/>
           <w:sz w:val="40"/>
           <w:szCs w:val="40"/>
         </w:rPr>
         <w:t>Creating courses</w:t>
       </w:r>
     </w:p>
-    <w:p/>
+    <w:p>
+      <w:pPr>
+        <w:pStyle w:val="Normal"/>
+      </w:pPr>
+      <w:r>
+        <w:drawing>
+          <wp:inline wp14:editId="0D3609AB" wp14:anchorId="42D8E4AF">
+            <wp:extent cx="4572000" cy="2066925"/>
+            <wp:effectExtent l="0" t="0" r="0" b="0"/>
+            <wp:docPr id="1915839687" name="" title=""/>
+            <wp:cNvGraphicFramePr>
+              <a:graphicFrameLocks noChangeAspect="1"/>
+            </wp:cNvGraphicFramePr>
+            <a:graphic>
+              <a:graphicData uri="http://schemas.openxmlformats.org/drawingml/2006/picture">
+                <pic:pic>
+                  <pic:nvPicPr>
+                    <pic:cNvPr id="0" name=""/>
+                    <pic:cNvPicPr/>
+                  </pic:nvPicPr>
+                  <pic:blipFill>
+                    <a:blip r:embed="Rc6063338da0c49a5">
+                      <a:extLst>
+                        <a:ext xmlns:a="http://schemas.openxmlformats.org/drawingml/2006/main" uri="{28A0092B-C50C-407E-A947-70E740481C1C}">
+                          <a14:useLocalDpi val="0"/>
+                        </a:ext>
+                      </a:extLst>
+                    </a:blip>
+                    <a:stretch>
+                      <a:fillRect/>
+                    </a:stretch>
+                  </pic:blipFill>
+                  <pic:spPr>
+                    <a:xfrm>
+                      <a:off x="0" y="0"/>
+                      <a:ext cx="4572000" cy="2066925"/>
+                    </a:xfrm>
+                    <a:prstGeom prst="rect">
+                      <a:avLst/>
+                    </a:prstGeom>
+                  </pic:spPr>
+                </pic:pic>
+              </a:graphicData>
+            </a:graphic>
+          </wp:inline>
+        </w:drawing>
+      </w:r>
+    </w:p>
+    <w:p>
+      <w:pPr>
+        <w:rPr>
+          <w:b w:val="1"/>
+          <w:bCs w:val="1"/>
+        </w:rPr>
+      </w:pPr>
+      <w:r>
+        <w:rPr>
+          <w:b w:val="1"/>
+          <w:bCs w:val="1"/>
+        </w:rPr>
+        <w:t xml:space="preserve">Step 1: </w:t>
+      </w:r>
+    </w:p>
+    <w:p>
+      <w:pPr>
+        <w:pStyle w:val="Normal"/>
+      </w:pPr>
+      <w:r>
+        <w:rPr/>
+        <w:t xml:space="preserve">Look for the "Courses" option in the navigation menu or on the dashboard. Click on it to access the Courses page. Upon accessing the Courses page, </w:t>
+      </w:r>
+      <w:r>
+        <w:rPr/>
+        <w:t>you'll</w:t>
+      </w:r>
+      <w:r>
+        <w:rPr/>
+        <w:t xml:space="preserve"> see a </w:t>
+      </w:r>
+      <w:r>
+        <w:rPr/>
+        <w:t>datatable</w:t>
+      </w:r>
+      <w:r>
+        <w:rPr/>
+        <w:t xml:space="preserve"> displaying existing trainees and courses. The</w:t>
+      </w:r>
+      <w:r>
+        <w:rPr/>
+        <w:t xml:space="preserve"> first</w:t>
+      </w:r>
+      <w:r>
+        <w:rPr/>
+        <w:t xml:space="preserve"> </w:t>
+      </w:r>
+      <w:r>
+        <w:rPr/>
+        <w:t>datatable</w:t>
+      </w:r>
+      <w:r>
+        <w:rPr/>
+        <w:t xml:space="preserve"> columns include " </w:t>
+      </w:r>
+      <w:r>
+        <w:rPr/>
+        <w:t>Student_I</w:t>
+      </w:r>
+      <w:r>
+        <w:rPr/>
+        <w:t>D</w:t>
+      </w:r>
+      <w:r>
+        <w:rPr/>
+        <w:t>," "</w:t>
+      </w:r>
+      <w:r>
+        <w:rPr/>
+        <w:t>Student Name</w:t>
+      </w:r>
+      <w:r>
+        <w:rPr/>
+        <w:t>,” “</w:t>
+      </w:r>
+      <w:r>
+        <w:rPr/>
+        <w:t>Intake</w:t>
+      </w:r>
+      <w:r>
+        <w:rPr/>
+        <w:t>” “Edit," and "Delete.</w:t>
+      </w:r>
+      <w:r>
+        <w:rPr/>
+        <w:t>"</w:t>
+      </w:r>
+      <w:r>
+        <w:rPr/>
+        <w:t xml:space="preserve"> The second </w:t>
+      </w:r>
+      <w:r>
+        <w:rPr/>
+        <w:t>datatable</w:t>
+      </w:r>
+      <w:r>
+        <w:rPr/>
+        <w:t xml:space="preserve"> columns include "</w:t>
+      </w:r>
+      <w:r>
+        <w:rPr/>
+        <w:t>Course_ID</w:t>
+      </w:r>
+      <w:r>
+        <w:rPr/>
+        <w:t xml:space="preserve">," "Student </w:t>
+      </w:r>
+      <w:r>
+        <w:rPr/>
+        <w:t xml:space="preserve">ID” </w:t>
+      </w:r>
+      <w:r>
+        <w:rPr/>
+        <w:t xml:space="preserve"> and</w:t>
+      </w:r>
+      <w:r>
+        <w:rPr/>
+        <w:t xml:space="preserve"> </w:t>
+      </w:r>
+      <w:r>
+        <w:rPr/>
+        <w:t>“</w:t>
+      </w:r>
+      <w:r>
+        <w:rPr/>
+        <w:t>Description</w:t>
+      </w:r>
+      <w:r>
+        <w:rPr/>
+        <w:t>”</w:t>
+      </w:r>
+    </w:p>
+    <w:p>
+      <w:pPr>
+        <w:pStyle w:val="Normal"/>
+      </w:pPr>
+    </w:p>
+    <w:p>
+      <w:pPr>
+        <w:pStyle w:val="Normal"/>
+      </w:pPr>
+      <w:r>
+        <w:rPr/>
+        <w:t>Step 2:</w:t>
+      </w:r>
+    </w:p>
+    <w:p>
+      <w:pPr>
+        <w:pStyle w:val="Normal"/>
+      </w:pPr>
+      <w:r>
+        <w:rPr/>
+        <w:t xml:space="preserve">Click the "Add course" button to trigger a pop-up form. Within the form, </w:t>
+      </w:r>
+      <w:r>
+        <w:rPr/>
+        <w:t>provide</w:t>
+      </w:r>
+      <w:r>
+        <w:rPr/>
+        <w:t xml:space="preserve"> the essential details for the course.</w:t>
+      </w:r>
+    </w:p>
+    <w:p>
+      <w:pPr>
+        <w:pStyle w:val="Normal"/>
+      </w:pPr>
+    </w:p>
     <w:p>
       <w:pPr>
         <w:pStyle w:val="Heading1"/>
@@ -1423,19 +1575,126 @@
       </w:pPr>
       <w:r>
         <w:rPr>
-          <w:rFonts w:asciiTheme="minorHAnsi" w:hAnsiTheme="minorHAnsi" w:cstheme="minorHAnsi"/>
+          <w:rFonts w:ascii="Calibri" w:hAnsi="Calibri" w:cs="Calibri" w:asciiTheme="minorAscii" w:hAnsiTheme="minorAscii" w:cstheme="minorAscii"/>
           <w:sz w:val="40"/>
           <w:szCs w:val="40"/>
         </w:rPr>
         <w:t>adding Trainees</w:t>
       </w:r>
     </w:p>
-    <w:p/>
+    <w:p>
+      <w:pPr>
+        <w:pStyle w:val="Normal"/>
+      </w:pPr>
+      <w:r>
+        <w:drawing>
+          <wp:inline wp14:editId="3E555EC1" wp14:anchorId="09A4CD93">
+            <wp:extent cx="5547632" cy="2588895"/>
+            <wp:effectExtent l="0" t="0" r="0" b="0"/>
+            <wp:docPr id="213687378" name="" title=""/>
+            <wp:cNvGraphicFramePr>
+              <a:graphicFrameLocks noChangeAspect="1"/>
+            </wp:cNvGraphicFramePr>
+            <a:graphic>
+              <a:graphicData uri="http://schemas.openxmlformats.org/drawingml/2006/picture">
+                <pic:pic>
+                  <pic:nvPicPr>
+                    <pic:cNvPr id="0" name=""/>
+                    <pic:cNvPicPr/>
+                  </pic:nvPicPr>
+                  <pic:blipFill>
+                    <a:blip r:embed="Rfd03a2a46d084021">
+                      <a:extLst>
+                        <a:ext xmlns:a="http://schemas.openxmlformats.org/drawingml/2006/main" uri="{28A0092B-C50C-407E-A947-70E740481C1C}">
+                          <a14:useLocalDpi val="0"/>
+                        </a:ext>
+                      </a:extLst>
+                    </a:blip>
+                    <a:stretch>
+                      <a:fillRect/>
+                    </a:stretch>
+                  </pic:blipFill>
+                  <pic:spPr>
+                    <a:xfrm>
+                      <a:off x="0" y="0"/>
+                      <a:ext cx="5547632" cy="2588895"/>
+                    </a:xfrm>
+                    <a:prstGeom prst="rect">
+                      <a:avLst/>
+                    </a:prstGeom>
+                  </pic:spPr>
+                </pic:pic>
+              </a:graphicData>
+            </a:graphic>
+          </wp:inline>
+        </w:drawing>
+      </w:r>
+    </w:p>
+    <w:p>
+      <w:pPr>
+        <w:rPr>
+          <w:b w:val="1"/>
+          <w:bCs w:val="1"/>
+        </w:rPr>
+      </w:pPr>
+      <w:r>
+        <w:rPr>
+          <w:b w:val="1"/>
+          <w:bCs w:val="1"/>
+        </w:rPr>
+        <w:t xml:space="preserve">Step 1: </w:t>
+      </w:r>
+    </w:p>
+    <w:p>
+      <w:pPr>
+        <w:pStyle w:val="Normal"/>
+      </w:pPr>
+      <w:r>
+        <w:rPr/>
+        <w:t>Look for the "Courses" option in the navigation menu or on the dashboard. Click on it to access the Courses page. Upon accessing the Courses page, you'll see a datatable displaying existing trainees and courses. The first datatable columns include " Student_ID," "Student Name,” “Intake” “Edit," and "Delete." The second datatable columns include "Course_ID," "Student ID”  and “Description”</w:t>
+      </w:r>
+    </w:p>
+    <w:p>
+      <w:pPr>
+        <w:pStyle w:val="Normal"/>
+      </w:pPr>
+    </w:p>
+    <w:p>
+      <w:pPr>
+        <w:pStyle w:val="Normal"/>
+      </w:pPr>
+      <w:r>
+        <w:rPr/>
+        <w:t>Step 2:</w:t>
+      </w:r>
+    </w:p>
+    <w:p>
+      <w:pPr>
+        <w:pStyle w:val="Normal"/>
+      </w:pPr>
+      <w:r>
+        <w:rPr/>
+        <w:t xml:space="preserve">Click the "Add trainee" button to trigger a pop-up form. Within the form, </w:t>
+      </w:r>
+      <w:r>
+        <w:rPr/>
+        <w:t>provide</w:t>
+      </w:r>
+      <w:r>
+        <w:rPr/>
+        <w:t xml:space="preserve"> the essential details for the tr.</w:t>
+      </w:r>
+    </w:p>
+    <w:p>
+      <w:pPr>
+        <w:pStyle w:val="Normal"/>
+      </w:pPr>
+    </w:p>
     <w:sectPr>
-      <w:headerReference w:type="default" r:id="rId21"/>
-      <w:footerReference w:type="default" r:id="rId22"/>
-      <w:footerReference w:type="first" r:id="rId23"/>
-      <w:pgSz w:w="11906" w:h="16838"/>
+      <w:headerReference w:type="default" r:id="rId18"/>
+      <w:footerReference w:type="default" r:id="rId19"/>
+      <w:footerReference w:type="first" r:id="rId20"/>
+      <w:pgSz w:w="11906" w:h="16838" w:orient="portrait"/>
       <w:pgMar w:top="1440" w:right="1440" w:bottom="1440" w:left="1440" w:header="708" w:footer="708" w:gutter="0"/>
       <w:cols w:space="708"/>
       <w:titlePg/>
@@ -1471,7 +1730,7 @@
 </file>
 
 <file path=word/footer1.xml><?xml version="1.0" encoding="utf-8"?>
-<w:ftr xmlns:wpc="http://schemas.microsoft.com/office/word/2010/wordprocessingCanvas" xmlns:cx="http://schemas.microsoft.com/office/drawing/2014/chartex" xmlns:cx1="http://schemas.microsoft.com/office/drawing/2015/9/8/chartex" xmlns:cx2="http://schemas.microsoft.com/office/drawing/2015/10/21/chartex" xmlns:cx3="http://schemas.microsoft.com/office/drawing/2016/5/9/chartex" xmlns:cx4="http://schemas.microsoft.com/office/drawing/2016/5/10/chartex" xmlns:cx5="http://schemas.microsoft.com/office/drawing/2016/5/11/chartex" xmlns:cx6="http://schemas.microsoft.com/office/drawing/2016/5/12/chartex" xmlns:cx7="http://schemas.microsoft.com/office/drawing/2016/5/13/chartex" xmlns:cx8="http://schemas.microsoft.com/office/drawing/2016/5/14/chartex" xmlns:mc="http://schemas.openxmlformats.org/markup-compatibility/2006" xmlns:aink="http://schemas.microsoft.com/office/drawing/2016/ink" xmlns:am3d="http://schemas.microsoft.com/office/drawing/2017/model3d" xmlns:o="urn:schemas-microsoft-com:office:office" xmlns:oel="http://schemas.microsoft.com/office/2019/extlst" xmlns:r="http://schemas.openxmlformats.org/officeDocument/2006/relationships" xmlns:m="http://schemas.openxmlformats.org/officeDocument/2006/math" xmlns:v="urn:schemas-microsoft-com:vml" xmlns:wp14="http://schemas.microsoft.com/office/word/2010/wordprocessingDrawing" xmlns:wp="http://schemas.openxmlformats.org/drawingml/2006/wordprocessingDrawing" xmlns:w10="urn:schemas-microsoft-com:office:word" xmlns:w="http://schemas.openxmlformats.org/wordprocessingml/2006/main" xmlns:w14="http://schemas.microsoft.com/office/word/2010/wordml" xmlns:w15="http://schemas.microsoft.com/office/word/2012/wordml" xmlns:w16cex="http://schemas.microsoft.com/office/word/2018/wordml/cex" xmlns:w16cid="http://schemas.microsoft.com/office/word/2016/wordml/cid" xmlns:w16="http://schemas.microsoft.com/office/word/2018/wordml" xmlns:w16sdtdh="http://schemas.microsoft.com/office/word/2020/wordml/sdtdatahash" xmlns:w16se="http://schemas.microsoft.com/office/word/2015/wordml/symex" xmlns:wpg="http://schemas.microsoft.com/office/word/2010/wordprocessingGroup" xmlns:wpi="http://schemas.microsoft.com/office/word/2010/wordprocessingInk" xmlns:wne="http://schemas.microsoft.com/office/word/2006/wordml" xmlns:wps="http://schemas.microsoft.com/office/word/2010/wordprocessingShape" mc:Ignorable="w14 w15 w16se w16cid w16 w16cex w16sdtdh wp14">
+<w:ftr xmlns:wpc="http://schemas.microsoft.com/office/word/2010/wordprocessingCanvas" xmlns:cx="http://schemas.microsoft.com/office/drawing/2014/chartex" xmlns:cx1="http://schemas.microsoft.com/office/drawing/2015/9/8/chartex" xmlns:cx2="http://schemas.microsoft.com/office/drawing/2015/10/21/chartex" xmlns:cx3="http://schemas.microsoft.com/office/drawing/2016/5/9/chartex" xmlns:cx4="http://schemas.microsoft.com/office/drawing/2016/5/10/chartex" xmlns:cx5="http://schemas.microsoft.com/office/drawing/2016/5/11/chartex" xmlns:cx6="http://schemas.microsoft.com/office/drawing/2016/5/12/chartex" xmlns:cx7="http://schemas.microsoft.com/office/drawing/2016/5/13/chartex" xmlns:cx8="http://schemas.microsoft.com/office/drawing/2016/5/14/chartex" xmlns:mc="http://schemas.openxmlformats.org/markup-compatibility/2006" xmlns:aink="http://schemas.microsoft.com/office/drawing/2016/ink" xmlns:am3d="http://schemas.microsoft.com/office/drawing/2017/model3d" xmlns:o="urn:schemas-microsoft-com:office:office" xmlns:oel="http://schemas.microsoft.com/office/2019/extlst" xmlns:r="http://schemas.openxmlformats.org/officeDocument/2006/relationships" xmlns:m="http://schemas.openxmlformats.org/officeDocument/2006/math" xmlns:v="urn:schemas-microsoft-com:vml" xmlns:wp14="http://schemas.microsoft.com/office/word/2010/wordprocessingDrawing" xmlns:wp="http://schemas.openxmlformats.org/drawingml/2006/wordprocessingDrawing" xmlns:w10="urn:schemas-microsoft-com:office:word" xmlns:w="http://schemas.openxmlformats.org/wordprocessingml/2006/main" xmlns:w14="http://schemas.microsoft.com/office/word/2010/wordml" xmlns:w15="http://schemas.microsoft.com/office/word/2012/wordml" xmlns:w16cex="http://schemas.microsoft.com/office/word/2018/wordml/cex" xmlns:w16cid="http://schemas.microsoft.com/office/word/2016/wordml/cid" xmlns:w16="http://schemas.microsoft.com/office/word/2018/wordml" xmlns:w16sdtdh="http://schemas.microsoft.com/office/word/2020/wordml/sdtdatahash" xmlns:w16se="http://schemas.microsoft.com/office/word/2015/wordml/symex" xmlns:wpg="http://schemas.microsoft.com/office/word/2010/wordprocessingGroup" xmlns:wpi="http://schemas.microsoft.com/office/word/2010/wordprocessingInk" xmlns:wne="http://schemas.microsoft.com/office/word/2006/wordml" xmlns:wps="http://schemas.microsoft.com/office/word/2010/wordprocessingShape" xmlns:a="http://schemas.openxmlformats.org/drawingml/2006/main" mc:Ignorable="w14 w15 w16se w16cid w16 w16cex w16sdtdh wp14">
   <w:p>
     <w:pPr>
       <w:pStyle w:val="Footer"/>
@@ -1540,7 +1799,7 @@
         </mc:Choice>
         <mc:Fallback>
           <w:pict>
-            <v:line w14:anchorId="50F2C188" id="Přímá spojnice 5" o:spid="_x0000_s1026" style="position:absolute;z-index:251666432;visibility:visible;mso-wrap-style:square;mso-width-percent:0;mso-wrap-distance-left:9pt;mso-wrap-distance-top:0;mso-wrap-distance-right:9pt;mso-wrap-distance-bottom:0;mso-position-horizontal:center;mso-position-horizontal-relative:margin;mso-position-vertical:absolute;mso-position-vertical-relative:text;mso-width-percent:0;mso-width-relative:margin" from="0,0" to="523.65pt,0" o:gfxdata="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" strokecolor="black [3200]" strokeweight=".5pt">
+            <v:line id="Přímá spojnice 5" style="position:absolute;z-index:251666432;visibility:visible;mso-wrap-style:square;mso-width-percent:0;mso-wrap-distance-left:9pt;mso-wrap-distance-top:0;mso-wrap-distance-right:9pt;mso-wrap-distance-bottom:0;mso-position-horizontal:center;mso-position-horizontal-relative:margin;mso-position-vertical:absolute;mso-position-vertical-relative:text;mso-width-percent:0;mso-width-relative:margin" o:spid="_x0000_s1026" strokecolor="black [3200]" strokeweight=".5pt" from="0,0" to="523.65pt,0" w14:anchorId="6884FF62" o:gfxdata="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">
               <v:stroke joinstyle="miter"/>
               <w10:wrap anchorx="margin"/>
             </v:line>
@@ -1627,7 +1886,7 @@
 </file>
 
 <file path=word/footer2.xml><?xml version="1.0" encoding="utf-8"?>
-<w:ftr xmlns:wpc="http://schemas.microsoft.com/office/word/2010/wordprocessingCanvas" xmlns:cx="http://schemas.microsoft.com/office/drawing/2014/chartex" xmlns:cx1="http://schemas.microsoft.com/office/drawing/2015/9/8/chartex" xmlns:cx2="http://schemas.microsoft.com/office/drawing/2015/10/21/chartex" xmlns:cx3="http://schemas.microsoft.com/office/drawing/2016/5/9/chartex" xmlns:cx4="http://schemas.microsoft.com/office/drawing/2016/5/10/chartex" xmlns:cx5="http://schemas.microsoft.com/office/drawing/2016/5/11/chartex" xmlns:cx6="http://schemas.microsoft.com/office/drawing/2016/5/12/chartex" xmlns:cx7="http://schemas.microsoft.com/office/drawing/2016/5/13/chartex" xmlns:cx8="http://schemas.microsoft.com/office/drawing/2016/5/14/chartex" xmlns:mc="http://schemas.openxmlformats.org/markup-compatibility/2006" xmlns:aink="http://schemas.microsoft.com/office/drawing/2016/ink" xmlns:am3d="http://schemas.microsoft.com/office/drawing/2017/model3d" xmlns:o="urn:schemas-microsoft-com:office:office" xmlns:oel="http://schemas.microsoft.com/office/2019/extlst" xmlns:r="http://schemas.openxmlformats.org/officeDocument/2006/relationships" xmlns:m="http://schemas.openxmlformats.org/officeDocument/2006/math" xmlns:v="urn:schemas-microsoft-com:vml" xmlns:wp14="http://schemas.microsoft.com/office/word/2010/wordprocessingDrawing" xmlns:wp="http://schemas.openxmlformats.org/drawingml/2006/wordprocessingDrawing" xmlns:w10="urn:schemas-microsoft-com:office:word" xmlns:w="http://schemas.openxmlformats.org/wordprocessingml/2006/main" xmlns:w14="http://schemas.microsoft.com/office/word/2010/wordml" xmlns:w15="http://schemas.microsoft.com/office/word/2012/wordml" xmlns:w16cex="http://schemas.microsoft.com/office/word/2018/wordml/cex" xmlns:w16cid="http://schemas.microsoft.com/office/word/2016/wordml/cid" xmlns:w16="http://schemas.microsoft.com/office/word/2018/wordml" xmlns:w16sdtdh="http://schemas.microsoft.com/office/word/2020/wordml/sdtdatahash" xmlns:w16se="http://schemas.microsoft.com/office/word/2015/wordml/symex" xmlns:wpg="http://schemas.microsoft.com/office/word/2010/wordprocessingGroup" xmlns:wpi="http://schemas.microsoft.com/office/word/2010/wordprocessingInk" xmlns:wne="http://schemas.microsoft.com/office/word/2006/wordml" xmlns:wps="http://schemas.microsoft.com/office/word/2010/wordprocessingShape" mc:Ignorable="w14 w15 w16se w16cid w16 w16cex w16sdtdh wp14">
+<w:ftr xmlns:wpc="http://schemas.microsoft.com/office/word/2010/wordprocessingCanvas" xmlns:cx="http://schemas.microsoft.com/office/drawing/2014/chartex" xmlns:cx1="http://schemas.microsoft.com/office/drawing/2015/9/8/chartex" xmlns:cx2="http://schemas.microsoft.com/office/drawing/2015/10/21/chartex" xmlns:cx3="http://schemas.microsoft.com/office/drawing/2016/5/9/chartex" xmlns:cx4="http://schemas.microsoft.com/office/drawing/2016/5/10/chartex" xmlns:cx5="http://schemas.microsoft.com/office/drawing/2016/5/11/chartex" xmlns:cx6="http://schemas.microsoft.com/office/drawing/2016/5/12/chartex" xmlns:cx7="http://schemas.microsoft.com/office/drawing/2016/5/13/chartex" xmlns:cx8="http://schemas.microsoft.com/office/drawing/2016/5/14/chartex" xmlns:mc="http://schemas.openxmlformats.org/markup-compatibility/2006" xmlns:aink="http://schemas.microsoft.com/office/drawing/2016/ink" xmlns:am3d="http://schemas.microsoft.com/office/drawing/2017/model3d" xmlns:o="urn:schemas-microsoft-com:office:office" xmlns:oel="http://schemas.microsoft.com/office/2019/extlst" xmlns:r="http://schemas.openxmlformats.org/officeDocument/2006/relationships" xmlns:m="http://schemas.openxmlformats.org/officeDocument/2006/math" xmlns:v="urn:schemas-microsoft-com:vml" xmlns:wp14="http://schemas.microsoft.com/office/word/2010/wordprocessingDrawing" xmlns:wp="http://schemas.openxmlformats.org/drawingml/2006/wordprocessingDrawing" xmlns:w10="urn:schemas-microsoft-com:office:word" xmlns:w="http://schemas.openxmlformats.org/wordprocessingml/2006/main" xmlns:w14="http://schemas.microsoft.com/office/word/2010/wordml" xmlns:w15="http://schemas.microsoft.com/office/word/2012/wordml" xmlns:w16cex="http://schemas.microsoft.com/office/word/2018/wordml/cex" xmlns:w16cid="http://schemas.microsoft.com/office/word/2016/wordml/cid" xmlns:w16="http://schemas.microsoft.com/office/word/2018/wordml" xmlns:w16sdtdh="http://schemas.microsoft.com/office/word/2020/wordml/sdtdatahash" xmlns:w16se="http://schemas.microsoft.com/office/word/2015/wordml/symex" xmlns:wpg="http://schemas.microsoft.com/office/word/2010/wordprocessingGroup" xmlns:wpi="http://schemas.microsoft.com/office/word/2010/wordprocessingInk" xmlns:wne="http://schemas.microsoft.com/office/word/2006/wordml" xmlns:wps="http://schemas.microsoft.com/office/word/2010/wordprocessingShape" xmlns:a="http://schemas.openxmlformats.org/drawingml/2006/main" mc:Ignorable="w14 w15 w16se w16cid w16 w16cex w16sdtdh wp14">
   <w:p>
     <w:pPr>
       <w:pStyle w:val="Footer"/>
@@ -1696,7 +1955,7 @@
         </mc:Choice>
         <mc:Fallback>
           <w:pict>
-            <v:line w14:anchorId="686FED09" id="Přímá spojnice 6" o:spid="_x0000_s1026" style="position:absolute;z-index:251668480;visibility:visible;mso-wrap-style:square;mso-width-percent:0;mso-wrap-distance-left:9pt;mso-wrap-distance-top:0;mso-wrap-distance-right:9pt;mso-wrap-distance-bottom:0;mso-position-horizontal:absolute;mso-position-horizontal-relative:margin;mso-position-vertical:absolute;mso-position-vertical-relative:text;mso-width-percent:0;mso-width-relative:margin" from="0,0" to="523.65pt,0" o:gfxdata="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" strokecolor="black [3200]" strokeweight=".5pt">
+            <v:line id="Přímá spojnice 6" style="position:absolute;z-index:251668480;visibility:visible;mso-wrap-style:square;mso-width-percent:0;mso-wrap-distance-left:9pt;mso-wrap-distance-top:0;mso-wrap-distance-right:9pt;mso-wrap-distance-bottom:0;mso-position-horizontal:absolute;mso-position-horizontal-relative:margin;mso-position-vertical:absolute;mso-position-vertical-relative:text;mso-width-percent:0;mso-width-relative:margin" o:spid="_x0000_s1026" strokecolor="black [3200]" strokeweight=".5pt" from="0,0" to="523.65pt,0" w14:anchorId="0D3C8430" o:gfxdata="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">
               <v:stroke joinstyle="miter"/>
               <w10:wrap anchorx="margin"/>
             </v:line>
@@ -1821,7 +2080,7 @@
 </file>
 
 <file path=word/header1.xml><?xml version="1.0" encoding="utf-8"?>
-<w:hdr xmlns:wpc="http://schemas.microsoft.com/office/word/2010/wordprocessingCanvas" xmlns:cx="http://schemas.microsoft.com/office/drawing/2014/chartex" xmlns:cx1="http://schemas.microsoft.com/office/drawing/2015/9/8/chartex" xmlns:cx2="http://schemas.microsoft.com/office/drawing/2015/10/21/chartex" xmlns:cx3="http://schemas.microsoft.com/office/drawing/2016/5/9/chartex" xmlns:cx4="http://schemas.microsoft.com/office/drawing/2016/5/10/chartex" xmlns:cx5="http://schemas.microsoft.com/office/drawing/2016/5/11/chartex" xmlns:cx6="http://schemas.microsoft.com/office/drawing/2016/5/12/chartex" xmlns:cx7="http://schemas.microsoft.com/office/drawing/2016/5/13/chartex" xmlns:cx8="http://schemas.microsoft.com/office/drawing/2016/5/14/chartex" xmlns:mc="http://schemas.openxmlformats.org/markup-compatibility/2006" xmlns:aink="http://schemas.microsoft.com/office/drawing/2016/ink" xmlns:am3d="http://schemas.microsoft.com/office/drawing/2017/model3d" xmlns:o="urn:schemas-microsoft-com:office:office" xmlns:oel="http://schemas.microsoft.com/office/2019/extlst" xmlns:r="http://schemas.openxmlformats.org/officeDocument/2006/relationships" xmlns:m="http://schemas.openxmlformats.org/officeDocument/2006/math" xmlns:v="urn:schemas-microsoft-com:vml" xmlns:wp14="http://schemas.microsoft.com/office/word/2010/wordprocessingDrawing" xmlns:wp="http://schemas.openxmlformats.org/drawingml/2006/wordprocessingDrawing" xmlns:w10="urn:schemas-microsoft-com:office:word" xmlns:w="http://schemas.openxmlformats.org/wordprocessingml/2006/main" xmlns:w14="http://schemas.microsoft.com/office/word/2010/wordml" xmlns:w15="http://schemas.microsoft.com/office/word/2012/wordml" xmlns:w16cex="http://schemas.microsoft.com/office/word/2018/wordml/cex" xmlns:w16cid="http://schemas.microsoft.com/office/word/2016/wordml/cid" xmlns:w16="http://schemas.microsoft.com/office/word/2018/wordml" xmlns:w16sdtdh="http://schemas.microsoft.com/office/word/2020/wordml/sdtdatahash" xmlns:w16se="http://schemas.microsoft.com/office/word/2015/wordml/symex" xmlns:wpg="http://schemas.microsoft.com/office/word/2010/wordprocessingGroup" xmlns:wpi="http://schemas.microsoft.com/office/word/2010/wordprocessingInk" xmlns:wne="http://schemas.microsoft.com/office/word/2006/wordml" xmlns:wps="http://schemas.microsoft.com/office/word/2010/wordprocessingShape" mc:Ignorable="w14 w15 w16se w16cid w16 w16cex w16sdtdh wp14">
+<w:hdr xmlns:wpc="http://schemas.microsoft.com/office/word/2010/wordprocessingCanvas" xmlns:cx="http://schemas.microsoft.com/office/drawing/2014/chartex" xmlns:cx1="http://schemas.microsoft.com/office/drawing/2015/9/8/chartex" xmlns:cx2="http://schemas.microsoft.com/office/drawing/2015/10/21/chartex" xmlns:cx3="http://schemas.microsoft.com/office/drawing/2016/5/9/chartex" xmlns:cx4="http://schemas.microsoft.com/office/drawing/2016/5/10/chartex" xmlns:cx5="http://schemas.microsoft.com/office/drawing/2016/5/11/chartex" xmlns:cx6="http://schemas.microsoft.com/office/drawing/2016/5/12/chartex" xmlns:cx7="http://schemas.microsoft.com/office/drawing/2016/5/13/chartex" xmlns:cx8="http://schemas.microsoft.com/office/drawing/2016/5/14/chartex" xmlns:mc="http://schemas.openxmlformats.org/markup-compatibility/2006" xmlns:aink="http://schemas.microsoft.com/office/drawing/2016/ink" xmlns:am3d="http://schemas.microsoft.com/office/drawing/2017/model3d" xmlns:o="urn:schemas-microsoft-com:office:office" xmlns:oel="http://schemas.microsoft.com/office/2019/extlst" xmlns:r="http://schemas.openxmlformats.org/officeDocument/2006/relationships" xmlns:m="http://schemas.openxmlformats.org/officeDocument/2006/math" xmlns:v="urn:schemas-microsoft-com:vml" xmlns:wp14="http://schemas.microsoft.com/office/word/2010/wordprocessingDrawing" xmlns:wp="http://schemas.openxmlformats.org/drawingml/2006/wordprocessingDrawing" xmlns:w10="urn:schemas-microsoft-com:office:word" xmlns:w="http://schemas.openxmlformats.org/wordprocessingml/2006/main" xmlns:w14="http://schemas.microsoft.com/office/word/2010/wordml" xmlns:w15="http://schemas.microsoft.com/office/word/2012/wordml" xmlns:w16cex="http://schemas.microsoft.com/office/word/2018/wordml/cex" xmlns:w16cid="http://schemas.microsoft.com/office/word/2016/wordml/cid" xmlns:w16="http://schemas.microsoft.com/office/word/2018/wordml" xmlns:w16sdtdh="http://schemas.microsoft.com/office/word/2020/wordml/sdtdatahash" xmlns:w16se="http://schemas.microsoft.com/office/word/2015/wordml/symex" xmlns:wpg="http://schemas.microsoft.com/office/word/2010/wordprocessingGroup" xmlns:wpi="http://schemas.microsoft.com/office/word/2010/wordprocessingInk" xmlns:wne="http://schemas.microsoft.com/office/word/2006/wordml" xmlns:wps="http://schemas.microsoft.com/office/word/2010/wordprocessingShape" xmlns:a="http://schemas.openxmlformats.org/drawingml/2006/main" xmlns:pic="http://schemas.openxmlformats.org/drawingml/2006/picture" xmlns:a14="http://schemas.microsoft.com/office/drawing/2010/main" mc:Ignorable="w14 w15 w16se w16cid w16 w16cex w16sdtdh wp14">
   <w:p>
     <w:pPr>
       <w:pStyle w:val="Header"/>
@@ -1962,7 +2221,7 @@
         </mc:Choice>
         <mc:Fallback>
           <w:pict>
-            <v:line w14:anchorId="6956C76B" id="Přímá spojnice 3" o:spid="_x0000_s1026" style="position:absolute;z-index:251663360;visibility:visible;mso-wrap-style:square;mso-width-percent:0;mso-wrap-distance-left:9pt;mso-wrap-distance-top:0;mso-wrap-distance-right:9pt;mso-wrap-distance-bottom:0;mso-position-horizontal:center;mso-position-horizontal-relative:margin;mso-position-vertical:absolute;mso-position-vertical-relative:text;mso-width-percent:0;mso-width-relative:margin" from="0,35.65pt" to="523.65pt,35.65pt" o:gfxdata="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" strokecolor="black [3200]" strokeweight=".5pt">
+            <v:line id="Přímá spojnice 3" style="position:absolute;z-index:251663360;visibility:visible;mso-wrap-style:square;mso-width-percent:0;mso-wrap-distance-left:9pt;mso-wrap-distance-top:0;mso-wrap-distance-right:9pt;mso-wrap-distance-bottom:0;mso-position-horizontal:center;mso-position-horizontal-relative:margin;mso-position-vertical:absolute;mso-position-vertical-relative:text;mso-width-percent:0;mso-width-relative:margin" o:spid="_x0000_s1026" strokecolor="black [3200]" strokeweight=".5pt" from="0,35.65pt" to="523.65pt,35.65pt" w14:anchorId="005C2375" o:gfxdata="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">
               <v:stroke joinstyle="miter"/>
               <w10:wrap anchorx="margin"/>
             </v:line>
@@ -2002,7 +2261,7 @@
         <w:ind w:left="720" w:hanging="360"/>
       </w:pPr>
       <w:rPr>
-        <w:rFonts w:ascii="Wingdings" w:hAnsi="Wingdings" w:hint="default"/>
+        <w:rFonts w:hint="default" w:ascii="Wingdings" w:hAnsi="Wingdings"/>
       </w:rPr>
     </w:lvl>
     <w:lvl w:ilvl="1" w:tplc="04090003">
@@ -2014,7 +2273,7 @@
         <w:ind w:left="1440" w:hanging="360"/>
       </w:pPr>
       <w:rPr>
-        <w:rFonts w:ascii="Courier New" w:hAnsi="Courier New" w:cs="Courier New" w:hint="default"/>
+        <w:rFonts w:hint="default" w:ascii="Courier New" w:hAnsi="Courier New" w:cs="Courier New"/>
       </w:rPr>
     </w:lvl>
     <w:lvl w:ilvl="2" w:tplc="04090005" w:tentative="1">
@@ -2026,7 +2285,7 @@
         <w:ind w:left="2160" w:hanging="360"/>
       </w:pPr>
       <w:rPr>
-        <w:rFonts w:ascii="Wingdings" w:hAnsi="Wingdings" w:hint="default"/>
+        <w:rFonts w:hint="default" w:ascii="Wingdings" w:hAnsi="Wingdings"/>
       </w:rPr>
     </w:lvl>
     <w:lvl w:ilvl="3" w:tplc="04090001" w:tentative="1">
@@ -2038,7 +2297,7 @@
         <w:ind w:left="2880" w:hanging="360"/>
       </w:pPr>
       <w:rPr>
-        <w:rFonts w:ascii="Symbol" w:hAnsi="Symbol" w:hint="default"/>
+        <w:rFonts w:hint="default" w:ascii="Symbol" w:hAnsi="Symbol"/>
       </w:rPr>
     </w:lvl>
     <w:lvl w:ilvl="4" w:tplc="04090003" w:tentative="1">
@@ -2050,7 +2309,7 @@
         <w:ind w:left="3600" w:hanging="360"/>
       </w:pPr>
       <w:rPr>
-        <w:rFonts w:ascii="Courier New" w:hAnsi="Courier New" w:cs="Courier New" w:hint="default"/>
+        <w:rFonts w:hint="default" w:ascii="Courier New" w:hAnsi="Courier New" w:cs="Courier New"/>
       </w:rPr>
     </w:lvl>
     <w:lvl w:ilvl="5" w:tplc="04090005" w:tentative="1">
@@ -2062,7 +2321,7 @@
         <w:ind w:left="4320" w:hanging="360"/>
       </w:pPr>
       <w:rPr>
-        <w:rFonts w:ascii="Wingdings" w:hAnsi="Wingdings" w:hint="default"/>
+        <w:rFonts w:hint="default" w:ascii="Wingdings" w:hAnsi="Wingdings"/>
       </w:rPr>
     </w:lvl>
     <w:lvl w:ilvl="6" w:tplc="04090001" w:tentative="1">
@@ -2074,7 +2333,7 @@
         <w:ind w:left="5040" w:hanging="360"/>
       </w:pPr>
       <w:rPr>
-        <w:rFonts w:ascii="Symbol" w:hAnsi="Symbol" w:hint="default"/>
+        <w:rFonts w:hint="default" w:ascii="Symbol" w:hAnsi="Symbol"/>
       </w:rPr>
     </w:lvl>
     <w:lvl w:ilvl="7" w:tplc="04090003" w:tentative="1">
@@ -2086,7 +2345,7 @@
         <w:ind w:left="5760" w:hanging="360"/>
       </w:pPr>
       <w:rPr>
-        <w:rFonts w:ascii="Courier New" w:hAnsi="Courier New" w:cs="Courier New" w:hint="default"/>
+        <w:rFonts w:hint="default" w:ascii="Courier New" w:hAnsi="Courier New" w:cs="Courier New"/>
       </w:rPr>
     </w:lvl>
     <w:lvl w:ilvl="8" w:tplc="04090005" w:tentative="1">
@@ -2098,7 +2357,7 @@
         <w:ind w:left="6480" w:hanging="360"/>
       </w:pPr>
       <w:rPr>
-        <w:rFonts w:ascii="Wingdings" w:hAnsi="Wingdings" w:hint="default"/>
+        <w:rFonts w:hint="default" w:ascii="Wingdings" w:hAnsi="Wingdings"/>
       </w:rPr>
     </w:lvl>
   </w:abstractNum>
@@ -2115,7 +2374,7 @@
         <w:ind w:left="720" w:hanging="360"/>
       </w:pPr>
       <w:rPr>
-        <w:rFonts w:ascii="Wingdings" w:hAnsi="Wingdings" w:hint="default"/>
+        <w:rFonts w:hint="default" w:ascii="Wingdings" w:hAnsi="Wingdings"/>
       </w:rPr>
     </w:lvl>
     <w:lvl w:ilvl="1" w:tplc="04050005">
@@ -2127,7 +2386,7 @@
         <w:ind w:left="1440" w:hanging="360"/>
       </w:pPr>
       <w:rPr>
-        <w:rFonts w:ascii="Wingdings" w:hAnsi="Wingdings" w:hint="default"/>
+        <w:rFonts w:hint="default" w:ascii="Wingdings" w:hAnsi="Wingdings"/>
       </w:rPr>
     </w:lvl>
     <w:lvl w:ilvl="2" w:tplc="04090005" w:tentative="1">
@@ -2139,7 +2398,7 @@
         <w:ind w:left="2160" w:hanging="360"/>
       </w:pPr>
       <w:rPr>
-        <w:rFonts w:ascii="Wingdings" w:hAnsi="Wingdings" w:hint="default"/>
+        <w:rFonts w:hint="default" w:ascii="Wingdings" w:hAnsi="Wingdings"/>
       </w:rPr>
     </w:lvl>
     <w:lvl w:ilvl="3" w:tplc="04090001" w:tentative="1">
@@ -2151,7 +2410,7 @@
         <w:ind w:left="2880" w:hanging="360"/>
       </w:pPr>
       <w:rPr>
-        <w:rFonts w:ascii="Symbol" w:hAnsi="Symbol" w:hint="default"/>
+        <w:rFonts w:hint="default" w:ascii="Symbol" w:hAnsi="Symbol"/>
       </w:rPr>
     </w:lvl>
     <w:lvl w:ilvl="4" w:tplc="04090003" w:tentative="1">
@@ -2163,7 +2422,7 @@
         <w:ind w:left="3600" w:hanging="360"/>
       </w:pPr>
       <w:rPr>
-        <w:rFonts w:ascii="Courier New" w:hAnsi="Courier New" w:cs="Courier New" w:hint="default"/>
+        <w:rFonts w:hint="default" w:ascii="Courier New" w:hAnsi="Courier New" w:cs="Courier New"/>
       </w:rPr>
     </w:lvl>
     <w:lvl w:ilvl="5" w:tplc="04090005" w:tentative="1">
@@ -2175,7 +2434,7 @@
         <w:ind w:left="4320" w:hanging="360"/>
       </w:pPr>
       <w:rPr>
-        <w:rFonts w:ascii="Wingdings" w:hAnsi="Wingdings" w:hint="default"/>
+        <w:rFonts w:hint="default" w:ascii="Wingdings" w:hAnsi="Wingdings"/>
       </w:rPr>
     </w:lvl>
     <w:lvl w:ilvl="6" w:tplc="04090001" w:tentative="1">
@@ -2187,7 +2446,7 @@
         <w:ind w:left="5040" w:hanging="360"/>
       </w:pPr>
       <w:rPr>
-        <w:rFonts w:ascii="Symbol" w:hAnsi="Symbol" w:hint="default"/>
+        <w:rFonts w:hint="default" w:ascii="Symbol" w:hAnsi="Symbol"/>
       </w:rPr>
     </w:lvl>
     <w:lvl w:ilvl="7" w:tplc="04090003" w:tentative="1">
@@ -2199,7 +2458,7 @@
         <w:ind w:left="5760" w:hanging="360"/>
       </w:pPr>
       <w:rPr>
-        <w:rFonts w:ascii="Courier New" w:hAnsi="Courier New" w:cs="Courier New" w:hint="default"/>
+        <w:rFonts w:hint="default" w:ascii="Courier New" w:hAnsi="Courier New" w:cs="Courier New"/>
       </w:rPr>
     </w:lvl>
     <w:lvl w:ilvl="8" w:tplc="04090005" w:tentative="1">
@@ -2211,7 +2470,7 @@
         <w:ind w:left="6480" w:hanging="360"/>
       </w:pPr>
       <w:rPr>
-        <w:rFonts w:ascii="Wingdings" w:hAnsi="Wingdings" w:hint="default"/>
+        <w:rFonts w:hint="default" w:ascii="Wingdings" w:hAnsi="Wingdings"/>
       </w:rPr>
     </w:lvl>
   </w:abstractNum>
@@ -2317,7 +2576,7 @@
         <w:ind w:left="720" w:hanging="360"/>
       </w:pPr>
       <w:rPr>
-        <w:rFonts w:ascii="Wingdings" w:hAnsi="Wingdings" w:hint="default"/>
+        <w:rFonts w:hint="default" w:ascii="Wingdings" w:hAnsi="Wingdings"/>
       </w:rPr>
     </w:lvl>
     <w:lvl w:ilvl="1" w:tplc="04090003">
@@ -2329,7 +2588,7 @@
         <w:ind w:left="1440" w:hanging="360"/>
       </w:pPr>
       <w:rPr>
-        <w:rFonts w:ascii="Courier New" w:hAnsi="Courier New" w:cs="Courier New" w:hint="default"/>
+        <w:rFonts w:hint="default" w:ascii="Courier New" w:hAnsi="Courier New" w:cs="Courier New"/>
       </w:rPr>
     </w:lvl>
     <w:lvl w:ilvl="2" w:tplc="04090005" w:tentative="1">
@@ -2341,7 +2600,7 @@
         <w:ind w:left="2160" w:hanging="360"/>
       </w:pPr>
       <w:rPr>
-        <w:rFonts w:ascii="Wingdings" w:hAnsi="Wingdings" w:hint="default"/>
+        <w:rFonts w:hint="default" w:ascii="Wingdings" w:hAnsi="Wingdings"/>
       </w:rPr>
     </w:lvl>
     <w:lvl w:ilvl="3" w:tplc="04090001" w:tentative="1">
@@ -2353,7 +2612,7 @@
         <w:ind w:left="2880" w:hanging="360"/>
       </w:pPr>
       <w:rPr>
-        <w:rFonts w:ascii="Symbol" w:hAnsi="Symbol" w:hint="default"/>
+        <w:rFonts w:hint="default" w:ascii="Symbol" w:hAnsi="Symbol"/>
       </w:rPr>
     </w:lvl>
     <w:lvl w:ilvl="4" w:tplc="04090003" w:tentative="1">
@@ -2365,7 +2624,7 @@
         <w:ind w:left="3600" w:hanging="360"/>
       </w:pPr>
       <w:rPr>
-        <w:rFonts w:ascii="Courier New" w:hAnsi="Courier New" w:cs="Courier New" w:hint="default"/>
+        <w:rFonts w:hint="default" w:ascii="Courier New" w:hAnsi="Courier New" w:cs="Courier New"/>
       </w:rPr>
     </w:lvl>
     <w:lvl w:ilvl="5" w:tplc="04090005" w:tentative="1">
@@ -2377,7 +2636,7 @@
         <w:ind w:left="4320" w:hanging="360"/>
       </w:pPr>
       <w:rPr>
-        <w:rFonts w:ascii="Wingdings" w:hAnsi="Wingdings" w:hint="default"/>
+        <w:rFonts w:hint="default" w:ascii="Wingdings" w:hAnsi="Wingdings"/>
       </w:rPr>
     </w:lvl>
     <w:lvl w:ilvl="6" w:tplc="04090001" w:tentative="1">
@@ -2389,7 +2648,7 @@
         <w:ind w:left="5040" w:hanging="360"/>
       </w:pPr>
       <w:rPr>
-        <w:rFonts w:ascii="Symbol" w:hAnsi="Symbol" w:hint="default"/>
+        <w:rFonts w:hint="default" w:ascii="Symbol" w:hAnsi="Symbol"/>
       </w:rPr>
     </w:lvl>
     <w:lvl w:ilvl="7" w:tplc="04090003" w:tentative="1">
@@ -2401,7 +2660,7 @@
         <w:ind w:left="5760" w:hanging="360"/>
       </w:pPr>
       <w:rPr>
-        <w:rFonts w:ascii="Courier New" w:hAnsi="Courier New" w:cs="Courier New" w:hint="default"/>
+        <w:rFonts w:hint="default" w:ascii="Courier New" w:hAnsi="Courier New" w:cs="Courier New"/>
       </w:rPr>
     </w:lvl>
     <w:lvl w:ilvl="8" w:tplc="04090005" w:tentative="1">
@@ -2413,7 +2672,7 @@
         <w:ind w:left="6480" w:hanging="360"/>
       </w:pPr>
       <w:rPr>
-        <w:rFonts w:ascii="Wingdings" w:hAnsi="Wingdings" w:hint="default"/>
+        <w:rFonts w:hint="default" w:ascii="Wingdings" w:hAnsi="Wingdings"/>
       </w:rPr>
     </w:lvl>
   </w:abstractNum>
@@ -2515,7 +2774,7 @@
         <w:ind w:left="1065" w:hanging="705"/>
       </w:pPr>
       <w:rPr>
-        <w:rFonts w:ascii="Calibri" w:eastAsiaTheme="minorEastAsia" w:hAnsi="Calibri" w:cs="Calibri" w:hint="default"/>
+        <w:rFonts w:hint="default" w:ascii="Calibri" w:hAnsi="Calibri" w:cs="Calibri" w:eastAsiaTheme="minorEastAsia"/>
       </w:rPr>
     </w:lvl>
     <w:lvl w:ilvl="1" w:tplc="04090003" w:tentative="1">
@@ -2527,7 +2786,7 @@
         <w:ind w:left="1440" w:hanging="360"/>
       </w:pPr>
       <w:rPr>
-        <w:rFonts w:ascii="Courier New" w:hAnsi="Courier New" w:cs="Courier New" w:hint="default"/>
+        <w:rFonts w:hint="default" w:ascii="Courier New" w:hAnsi="Courier New" w:cs="Courier New"/>
       </w:rPr>
     </w:lvl>
     <w:lvl w:ilvl="2" w:tplc="04090005" w:tentative="1">
@@ -2539,7 +2798,7 @@
         <w:ind w:left="2160" w:hanging="360"/>
       </w:pPr>
       <w:rPr>
-        <w:rFonts w:ascii="Wingdings" w:hAnsi="Wingdings" w:hint="default"/>
+        <w:rFonts w:hint="default" w:ascii="Wingdings" w:hAnsi="Wingdings"/>
       </w:rPr>
     </w:lvl>
     <w:lvl w:ilvl="3" w:tplc="04090001" w:tentative="1">
@@ -2551,7 +2810,7 @@
         <w:ind w:left="2880" w:hanging="360"/>
       </w:pPr>
       <w:rPr>
-        <w:rFonts w:ascii="Symbol" w:hAnsi="Symbol" w:hint="default"/>
+        <w:rFonts w:hint="default" w:ascii="Symbol" w:hAnsi="Symbol"/>
       </w:rPr>
     </w:lvl>
     <w:lvl w:ilvl="4" w:tplc="04090003" w:tentative="1">
@@ -2563,7 +2822,7 @@
         <w:ind w:left="3600" w:hanging="360"/>
       </w:pPr>
       <w:rPr>
-        <w:rFonts w:ascii="Courier New" w:hAnsi="Courier New" w:cs="Courier New" w:hint="default"/>
+        <w:rFonts w:hint="default" w:ascii="Courier New" w:hAnsi="Courier New" w:cs="Courier New"/>
       </w:rPr>
     </w:lvl>
     <w:lvl w:ilvl="5" w:tplc="04090005" w:tentative="1">
@@ -2575,7 +2834,7 @@
         <w:ind w:left="4320" w:hanging="360"/>
       </w:pPr>
       <w:rPr>
-        <w:rFonts w:ascii="Wingdings" w:hAnsi="Wingdings" w:hint="default"/>
+        <w:rFonts w:hint="default" w:ascii="Wingdings" w:hAnsi="Wingdings"/>
       </w:rPr>
     </w:lvl>
     <w:lvl w:ilvl="6" w:tplc="04090001" w:tentative="1">
@@ -2587,7 +2846,7 @@
         <w:ind w:left="5040" w:hanging="360"/>
       </w:pPr>
       <w:rPr>
-        <w:rFonts w:ascii="Symbol" w:hAnsi="Symbol" w:hint="default"/>
+        <w:rFonts w:hint="default" w:ascii="Symbol" w:hAnsi="Symbol"/>
       </w:rPr>
     </w:lvl>
     <w:lvl w:ilvl="7" w:tplc="04090003" w:tentative="1">
@@ -2599,7 +2858,7 @@
         <w:ind w:left="5760" w:hanging="360"/>
       </w:pPr>
       <w:rPr>
-        <w:rFonts w:ascii="Courier New" w:hAnsi="Courier New" w:cs="Courier New" w:hint="default"/>
+        <w:rFonts w:hint="default" w:ascii="Courier New" w:hAnsi="Courier New" w:cs="Courier New"/>
       </w:rPr>
     </w:lvl>
     <w:lvl w:ilvl="8" w:tplc="04090005" w:tentative="1">
@@ -2611,7 +2870,7 @@
         <w:ind w:left="6480" w:hanging="360"/>
       </w:pPr>
       <w:rPr>
-        <w:rFonts w:ascii="Wingdings" w:hAnsi="Wingdings" w:hint="default"/>
+        <w:rFonts w:hint="default" w:ascii="Wingdings" w:hAnsi="Wingdings"/>
       </w:rPr>
     </w:lvl>
   </w:abstractNum>
@@ -2628,7 +2887,7 @@
         <w:ind w:left="720" w:hanging="360"/>
       </w:pPr>
       <w:rPr>
-        <w:rFonts w:ascii="Wingdings" w:hAnsi="Wingdings" w:hint="default"/>
+        <w:rFonts w:hint="default" w:ascii="Wingdings" w:hAnsi="Wingdings"/>
       </w:rPr>
     </w:lvl>
     <w:lvl w:ilvl="1" w:tplc="04090003" w:tentative="1">
@@ -2640,7 +2899,7 @@
         <w:ind w:left="1440" w:hanging="360"/>
       </w:pPr>
       <w:rPr>
-        <w:rFonts w:ascii="Courier New" w:hAnsi="Courier New" w:cs="Courier New" w:hint="default"/>
+        <w:rFonts w:hint="default" w:ascii="Courier New" w:hAnsi="Courier New" w:cs="Courier New"/>
       </w:rPr>
     </w:lvl>
     <w:lvl w:ilvl="2" w:tplc="04090005" w:tentative="1">
@@ -2652,7 +2911,7 @@
         <w:ind w:left="2160" w:hanging="360"/>
       </w:pPr>
       <w:rPr>
-        <w:rFonts w:ascii="Wingdings" w:hAnsi="Wingdings" w:hint="default"/>
+        <w:rFonts w:hint="default" w:ascii="Wingdings" w:hAnsi="Wingdings"/>
       </w:rPr>
     </w:lvl>
     <w:lvl w:ilvl="3" w:tplc="04090001" w:tentative="1">
@@ -2664,7 +2923,7 @@
         <w:ind w:left="2880" w:hanging="360"/>
       </w:pPr>
       <w:rPr>
-        <w:rFonts w:ascii="Symbol" w:hAnsi="Symbol" w:hint="default"/>
+        <w:rFonts w:hint="default" w:ascii="Symbol" w:hAnsi="Symbol"/>
       </w:rPr>
     </w:lvl>
     <w:lvl w:ilvl="4" w:tplc="04090003" w:tentative="1">
@@ -2676,7 +2935,7 @@
         <w:ind w:left="3600" w:hanging="360"/>
       </w:pPr>
       <w:rPr>
-        <w:rFonts w:ascii="Courier New" w:hAnsi="Courier New" w:cs="Courier New" w:hint="default"/>
+        <w:rFonts w:hint="default" w:ascii="Courier New" w:hAnsi="Courier New" w:cs="Courier New"/>
       </w:rPr>
     </w:lvl>
     <w:lvl w:ilvl="5" w:tplc="04090005" w:tentative="1">
@@ -2688,7 +2947,7 @@
         <w:ind w:left="4320" w:hanging="360"/>
       </w:pPr>
       <w:rPr>
-        <w:rFonts w:ascii="Wingdings" w:hAnsi="Wingdings" w:hint="default"/>
+        <w:rFonts w:hint="default" w:ascii="Wingdings" w:hAnsi="Wingdings"/>
       </w:rPr>
     </w:lvl>
     <w:lvl w:ilvl="6" w:tplc="04090001" w:tentative="1">
@@ -2700,7 +2959,7 @@
         <w:ind w:left="5040" w:hanging="360"/>
       </w:pPr>
       <w:rPr>
-        <w:rFonts w:ascii="Symbol" w:hAnsi="Symbol" w:hint="default"/>
+        <w:rFonts w:hint="default" w:ascii="Symbol" w:hAnsi="Symbol"/>
       </w:rPr>
     </w:lvl>
     <w:lvl w:ilvl="7" w:tplc="04090003" w:tentative="1">
@@ -2712,7 +2971,7 @@
         <w:ind w:left="5760" w:hanging="360"/>
       </w:pPr>
       <w:rPr>
-        <w:rFonts w:ascii="Courier New" w:hAnsi="Courier New" w:cs="Courier New" w:hint="default"/>
+        <w:rFonts w:hint="default" w:ascii="Courier New" w:hAnsi="Courier New" w:cs="Courier New"/>
       </w:rPr>
     </w:lvl>
     <w:lvl w:ilvl="8" w:tplc="04090005" w:tentative="1">
@@ -2724,7 +2983,7 @@
         <w:ind w:left="6480" w:hanging="360"/>
       </w:pPr>
       <w:rPr>
-        <w:rFonts w:ascii="Wingdings" w:hAnsi="Wingdings" w:hint="default"/>
+        <w:rFonts w:hint="default" w:ascii="Wingdings" w:hAnsi="Wingdings"/>
       </w:rPr>
     </w:lvl>
   </w:abstractNum>
@@ -2830,7 +3089,7 @@
         <w:ind w:left="720" w:hanging="360"/>
       </w:pPr>
       <w:rPr>
-        <w:rFonts w:ascii="Wingdings" w:hAnsi="Wingdings" w:hint="default"/>
+        <w:rFonts w:hint="default" w:ascii="Wingdings" w:hAnsi="Wingdings"/>
       </w:rPr>
     </w:lvl>
     <w:lvl w:ilvl="1" w:tplc="04090003">
@@ -2842,7 +3101,7 @@
         <w:ind w:left="1440" w:hanging="360"/>
       </w:pPr>
       <w:rPr>
-        <w:rFonts w:ascii="Courier New" w:hAnsi="Courier New" w:cs="Courier New" w:hint="default"/>
+        <w:rFonts w:hint="default" w:ascii="Courier New" w:hAnsi="Courier New" w:cs="Courier New"/>
       </w:rPr>
     </w:lvl>
     <w:lvl w:ilvl="2" w:tplc="04090005" w:tentative="1">
@@ -2854,7 +3113,7 @@
         <w:ind w:left="2160" w:hanging="360"/>
       </w:pPr>
       <w:rPr>
-        <w:rFonts w:ascii="Wingdings" w:hAnsi="Wingdings" w:hint="default"/>
+        <w:rFonts w:hint="default" w:ascii="Wingdings" w:hAnsi="Wingdings"/>
       </w:rPr>
     </w:lvl>
     <w:lvl w:ilvl="3" w:tplc="04090001" w:tentative="1">
@@ -2866,7 +3125,7 @@
         <w:ind w:left="2880" w:hanging="360"/>
       </w:pPr>
       <w:rPr>
-        <w:rFonts w:ascii="Symbol" w:hAnsi="Symbol" w:hint="default"/>
+        <w:rFonts w:hint="default" w:ascii="Symbol" w:hAnsi="Symbol"/>
       </w:rPr>
     </w:lvl>
     <w:lvl w:ilvl="4" w:tplc="04090003" w:tentative="1">
@@ -2878,7 +3137,7 @@
         <w:ind w:left="3600" w:hanging="360"/>
       </w:pPr>
       <w:rPr>
-        <w:rFonts w:ascii="Courier New" w:hAnsi="Courier New" w:cs="Courier New" w:hint="default"/>
+        <w:rFonts w:hint="default" w:ascii="Courier New" w:hAnsi="Courier New" w:cs="Courier New"/>
       </w:rPr>
     </w:lvl>
     <w:lvl w:ilvl="5" w:tplc="04090005" w:tentative="1">
@@ -2890,7 +3149,7 @@
         <w:ind w:left="4320" w:hanging="360"/>
       </w:pPr>
       <w:rPr>
-        <w:rFonts w:ascii="Wingdings" w:hAnsi="Wingdings" w:hint="default"/>
+        <w:rFonts w:hint="default" w:ascii="Wingdings" w:hAnsi="Wingdings"/>
       </w:rPr>
     </w:lvl>
     <w:lvl w:ilvl="6" w:tplc="04090001" w:tentative="1">
@@ -2902,7 +3161,7 @@
         <w:ind w:left="5040" w:hanging="360"/>
       </w:pPr>
       <w:rPr>
-        <w:rFonts w:ascii="Symbol" w:hAnsi="Symbol" w:hint="default"/>
+        <w:rFonts w:hint="default" w:ascii="Symbol" w:hAnsi="Symbol"/>
       </w:rPr>
     </w:lvl>
     <w:lvl w:ilvl="7" w:tplc="04090003" w:tentative="1">
@@ -2914,7 +3173,7 @@
         <w:ind w:left="5760" w:hanging="360"/>
       </w:pPr>
       <w:rPr>
-        <w:rFonts w:ascii="Courier New" w:hAnsi="Courier New" w:cs="Courier New" w:hint="default"/>
+        <w:rFonts w:hint="default" w:ascii="Courier New" w:hAnsi="Courier New" w:cs="Courier New"/>
       </w:rPr>
     </w:lvl>
     <w:lvl w:ilvl="8" w:tplc="04090005" w:tentative="1">
@@ -2926,7 +3185,7 @@
         <w:ind w:left="6480" w:hanging="360"/>
       </w:pPr>
       <w:rPr>
-        <w:rFonts w:ascii="Wingdings" w:hAnsi="Wingdings" w:hint="default"/>
+        <w:rFonts w:hint="default" w:ascii="Wingdings" w:hAnsi="Wingdings"/>
       </w:rPr>
     </w:lvl>
   </w:abstractNum>
@@ -3032,7 +3291,7 @@
         <w:ind w:left="720" w:hanging="360"/>
       </w:pPr>
       <w:rPr>
-        <w:rFonts w:ascii="Wingdings" w:hAnsi="Wingdings" w:hint="default"/>
+        <w:rFonts w:hint="default" w:ascii="Wingdings" w:hAnsi="Wingdings"/>
       </w:rPr>
     </w:lvl>
     <w:lvl w:ilvl="1" w:tplc="04050005">
@@ -3044,7 +3303,7 @@
         <w:ind w:left="1440" w:hanging="360"/>
       </w:pPr>
       <w:rPr>
-        <w:rFonts w:ascii="Wingdings" w:hAnsi="Wingdings" w:hint="default"/>
+        <w:rFonts w:hint="default" w:ascii="Wingdings" w:hAnsi="Wingdings"/>
       </w:rPr>
     </w:lvl>
     <w:lvl w:ilvl="2" w:tplc="04090005" w:tentative="1">
@@ -3056,7 +3315,7 @@
         <w:ind w:left="2160" w:hanging="360"/>
       </w:pPr>
       <w:rPr>
-        <w:rFonts w:ascii="Wingdings" w:hAnsi="Wingdings" w:hint="default"/>
+        <w:rFonts w:hint="default" w:ascii="Wingdings" w:hAnsi="Wingdings"/>
       </w:rPr>
     </w:lvl>
     <w:lvl w:ilvl="3" w:tplc="04090001" w:tentative="1">
@@ -3068,7 +3327,7 @@
         <w:ind w:left="2880" w:hanging="360"/>
       </w:pPr>
       <w:rPr>
-        <w:rFonts w:ascii="Symbol" w:hAnsi="Symbol" w:hint="default"/>
+        <w:rFonts w:hint="default" w:ascii="Symbol" w:hAnsi="Symbol"/>
       </w:rPr>
     </w:lvl>
     <w:lvl w:ilvl="4" w:tplc="04090003" w:tentative="1">
@@ -3080,7 +3339,7 @@
         <w:ind w:left="3600" w:hanging="360"/>
       </w:pPr>
       <w:rPr>
-        <w:rFonts w:ascii="Courier New" w:hAnsi="Courier New" w:cs="Courier New" w:hint="default"/>
+        <w:rFonts w:hint="default" w:ascii="Courier New" w:hAnsi="Courier New" w:cs="Courier New"/>
       </w:rPr>
     </w:lvl>
     <w:lvl w:ilvl="5" w:tplc="04090005" w:tentative="1">
@@ -3092,7 +3351,7 @@
         <w:ind w:left="4320" w:hanging="360"/>
       </w:pPr>
       <w:rPr>
-        <w:rFonts w:ascii="Wingdings" w:hAnsi="Wingdings" w:hint="default"/>
+        <w:rFonts w:hint="default" w:ascii="Wingdings" w:hAnsi="Wingdings"/>
       </w:rPr>
     </w:lvl>
     <w:lvl w:ilvl="6" w:tplc="04090001" w:tentative="1">
@@ -3104,7 +3363,7 @@
         <w:ind w:left="5040" w:hanging="360"/>
       </w:pPr>
       <w:rPr>
-        <w:rFonts w:ascii="Symbol" w:hAnsi="Symbol" w:hint="default"/>
+        <w:rFonts w:hint="default" w:ascii="Symbol" w:hAnsi="Symbol"/>
       </w:rPr>
     </w:lvl>
     <w:lvl w:ilvl="7" w:tplc="04090003" w:tentative="1">
@@ -3116,7 +3375,7 @@
         <w:ind w:left="5760" w:hanging="360"/>
       </w:pPr>
       <w:rPr>
-        <w:rFonts w:ascii="Courier New" w:hAnsi="Courier New" w:cs="Courier New" w:hint="default"/>
+        <w:rFonts w:hint="default" w:ascii="Courier New" w:hAnsi="Courier New" w:cs="Courier New"/>
       </w:rPr>
     </w:lvl>
     <w:lvl w:ilvl="8" w:tplc="04090005" w:tentative="1">
@@ -3128,7 +3387,7 @@
         <w:ind w:left="6480" w:hanging="360"/>
       </w:pPr>
       <w:rPr>
-        <w:rFonts w:ascii="Wingdings" w:hAnsi="Wingdings" w:hint="default"/>
+        <w:rFonts w:hint="default" w:ascii="Wingdings" w:hAnsi="Wingdings"/>
       </w:rPr>
     </w:lvl>
   </w:abstractNum>
@@ -3144,7 +3403,7 @@
         <w:ind w:left="1065" w:hanging="705"/>
       </w:pPr>
       <w:rPr>
-        <w:rFonts w:ascii="Calibri" w:eastAsiaTheme="minorEastAsia" w:hAnsi="Calibri" w:cs="Calibri" w:hint="default"/>
+        <w:rFonts w:hint="default" w:ascii="Calibri" w:hAnsi="Calibri" w:cs="Calibri" w:eastAsiaTheme="minorEastAsia"/>
       </w:rPr>
     </w:lvl>
     <w:lvl w:ilvl="1" w:tplc="04090003" w:tentative="1">
@@ -3156,7 +3415,7 @@
         <w:ind w:left="1440" w:hanging="360"/>
       </w:pPr>
       <w:rPr>
-        <w:rFonts w:ascii="Courier New" w:hAnsi="Courier New" w:cs="Courier New" w:hint="default"/>
+        <w:rFonts w:hint="default" w:ascii="Courier New" w:hAnsi="Courier New" w:cs="Courier New"/>
       </w:rPr>
     </w:lvl>
     <w:lvl w:ilvl="2" w:tplc="04090005" w:tentative="1">
@@ -3168,7 +3427,7 @@
         <w:ind w:left="2160" w:hanging="360"/>
       </w:pPr>
       <w:rPr>
-        <w:rFonts w:ascii="Wingdings" w:hAnsi="Wingdings" w:hint="default"/>
+        <w:rFonts w:hint="default" w:ascii="Wingdings" w:hAnsi="Wingdings"/>
       </w:rPr>
     </w:lvl>
     <w:lvl w:ilvl="3" w:tplc="04090001" w:tentative="1">
@@ -3180,7 +3439,7 @@
         <w:ind w:left="2880" w:hanging="360"/>
       </w:pPr>
       <w:rPr>
-        <w:rFonts w:ascii="Symbol" w:hAnsi="Symbol" w:hint="default"/>
+        <w:rFonts w:hint="default" w:ascii="Symbol" w:hAnsi="Symbol"/>
       </w:rPr>
     </w:lvl>
     <w:lvl w:ilvl="4" w:tplc="04090003" w:tentative="1">
@@ -3192,7 +3451,7 @@
         <w:ind w:left="3600" w:hanging="360"/>
       </w:pPr>
       <w:rPr>
-        <w:rFonts w:ascii="Courier New" w:hAnsi="Courier New" w:cs="Courier New" w:hint="default"/>
+        <w:rFonts w:hint="default" w:ascii="Courier New" w:hAnsi="Courier New" w:cs="Courier New"/>
       </w:rPr>
     </w:lvl>
     <w:lvl w:ilvl="5" w:tplc="04090005" w:tentative="1">
@@ -3204,7 +3463,7 @@
         <w:ind w:left="4320" w:hanging="360"/>
       </w:pPr>
       <w:rPr>
-        <w:rFonts w:ascii="Wingdings" w:hAnsi="Wingdings" w:hint="default"/>
+        <w:rFonts w:hint="default" w:ascii="Wingdings" w:hAnsi="Wingdings"/>
       </w:rPr>
     </w:lvl>
     <w:lvl w:ilvl="6" w:tplc="04090001" w:tentative="1">
@@ -3216,7 +3475,7 @@
         <w:ind w:left="5040" w:hanging="360"/>
       </w:pPr>
       <w:rPr>
-        <w:rFonts w:ascii="Symbol" w:hAnsi="Symbol" w:hint="default"/>
+        <w:rFonts w:hint="default" w:ascii="Symbol" w:hAnsi="Symbol"/>
       </w:rPr>
     </w:lvl>
     <w:lvl w:ilvl="7" w:tplc="04090003" w:tentative="1">
@@ -3228,7 +3487,7 @@
         <w:ind w:left="5760" w:hanging="360"/>
       </w:pPr>
       <w:rPr>
-        <w:rFonts w:ascii="Courier New" w:hAnsi="Courier New" w:cs="Courier New" w:hint="default"/>
+        <w:rFonts w:hint="default" w:ascii="Courier New" w:hAnsi="Courier New" w:cs="Courier New"/>
       </w:rPr>
     </w:lvl>
     <w:lvl w:ilvl="8" w:tplc="04090005" w:tentative="1">
@@ -3240,7 +3499,7 @@
         <w:ind w:left="6480" w:hanging="360"/>
       </w:pPr>
       <w:rPr>
-        <w:rFonts w:ascii="Wingdings" w:hAnsi="Wingdings" w:hint="default"/>
+        <w:rFonts w:hint="default" w:ascii="Wingdings" w:hAnsi="Wingdings"/>
       </w:rPr>
     </w:lvl>
   </w:abstractNum>
@@ -3257,7 +3516,7 @@
         <w:ind w:left="720" w:hanging="360"/>
       </w:pPr>
       <w:rPr>
-        <w:rFonts w:ascii="Wingdings" w:hAnsi="Wingdings" w:hint="default"/>
+        <w:rFonts w:hint="default" w:ascii="Wingdings" w:hAnsi="Wingdings"/>
       </w:rPr>
     </w:lvl>
     <w:lvl w:ilvl="1" w:tplc="04050005">
@@ -3269,7 +3528,7 @@
         <w:ind w:left="1440" w:hanging="360"/>
       </w:pPr>
       <w:rPr>
-        <w:rFonts w:ascii="Wingdings" w:hAnsi="Wingdings" w:hint="default"/>
+        <w:rFonts w:hint="default" w:ascii="Wingdings" w:hAnsi="Wingdings"/>
       </w:rPr>
     </w:lvl>
     <w:lvl w:ilvl="2" w:tplc="04090005" w:tentative="1">
@@ -3281,7 +3540,7 @@
         <w:ind w:left="2160" w:hanging="360"/>
       </w:pPr>
       <w:rPr>
-        <w:rFonts w:ascii="Wingdings" w:hAnsi="Wingdings" w:hint="default"/>
+        <w:rFonts w:hint="default" w:ascii="Wingdings" w:hAnsi="Wingdings"/>
       </w:rPr>
     </w:lvl>
     <w:lvl w:ilvl="3" w:tplc="04090001" w:tentative="1">
@@ -3293,7 +3552,7 @@
         <w:ind w:left="2880" w:hanging="360"/>
       </w:pPr>
       <w:rPr>
-        <w:rFonts w:ascii="Symbol" w:hAnsi="Symbol" w:hint="default"/>
+        <w:rFonts w:hint="default" w:ascii="Symbol" w:hAnsi="Symbol"/>
       </w:rPr>
     </w:lvl>
     <w:lvl w:ilvl="4" w:tplc="04090003" w:tentative="1">
@@ -3305,7 +3564,7 @@
         <w:ind w:left="3600" w:hanging="360"/>
       </w:pPr>
       <w:rPr>
-        <w:rFonts w:ascii="Courier New" w:hAnsi="Courier New" w:cs="Courier New" w:hint="default"/>
+        <w:rFonts w:hint="default" w:ascii="Courier New" w:hAnsi="Courier New" w:cs="Courier New"/>
       </w:rPr>
     </w:lvl>
     <w:lvl w:ilvl="5" w:tplc="04090005" w:tentative="1">
@@ -3317,7 +3576,7 @@
         <w:ind w:left="4320" w:hanging="360"/>
       </w:pPr>
       <w:rPr>
-        <w:rFonts w:ascii="Wingdings" w:hAnsi="Wingdings" w:hint="default"/>
+        <w:rFonts w:hint="default" w:ascii="Wingdings" w:hAnsi="Wingdings"/>
       </w:rPr>
     </w:lvl>
     <w:lvl w:ilvl="6" w:tplc="04090001" w:tentative="1">
@@ -3329,7 +3588,7 @@
         <w:ind w:left="5040" w:hanging="360"/>
       </w:pPr>
       <w:rPr>
-        <w:rFonts w:ascii="Symbol" w:hAnsi="Symbol" w:hint="default"/>
+        <w:rFonts w:hint="default" w:ascii="Symbol" w:hAnsi="Symbol"/>
       </w:rPr>
     </w:lvl>
     <w:lvl w:ilvl="7" w:tplc="04090003" w:tentative="1">
@@ -3341,7 +3600,7 @@
         <w:ind w:left="5760" w:hanging="360"/>
       </w:pPr>
       <w:rPr>
-        <w:rFonts w:ascii="Courier New" w:hAnsi="Courier New" w:cs="Courier New" w:hint="default"/>
+        <w:rFonts w:hint="default" w:ascii="Courier New" w:hAnsi="Courier New" w:cs="Courier New"/>
       </w:rPr>
     </w:lvl>
     <w:lvl w:ilvl="8" w:tplc="04090005" w:tentative="1">
@@ -3353,7 +3612,7 @@
         <w:ind w:left="6480" w:hanging="360"/>
       </w:pPr>
       <w:rPr>
-        <w:rFonts w:ascii="Wingdings" w:hAnsi="Wingdings" w:hint="default"/>
+        <w:rFonts w:hint="default" w:ascii="Wingdings" w:hAnsi="Wingdings"/>
       </w:rPr>
     </w:lvl>
   </w:abstractNum>
@@ -3458,7 +3717,7 @@
         <w:ind w:left="1065" w:hanging="705"/>
       </w:pPr>
       <w:rPr>
-        <w:rFonts w:ascii="Calibri" w:eastAsiaTheme="minorEastAsia" w:hAnsi="Calibri" w:cs="Calibri" w:hint="default"/>
+        <w:rFonts w:hint="default" w:ascii="Calibri" w:hAnsi="Calibri" w:cs="Calibri" w:eastAsiaTheme="minorEastAsia"/>
       </w:rPr>
     </w:lvl>
     <w:lvl w:ilvl="1" w:tplc="04090003" w:tentative="1">
@@ -3470,7 +3729,7 @@
         <w:ind w:left="1440" w:hanging="360"/>
       </w:pPr>
       <w:rPr>
-        <w:rFonts w:ascii="Courier New" w:hAnsi="Courier New" w:cs="Courier New" w:hint="default"/>
+        <w:rFonts w:hint="default" w:ascii="Courier New" w:hAnsi="Courier New" w:cs="Courier New"/>
       </w:rPr>
     </w:lvl>
     <w:lvl w:ilvl="2" w:tplc="04090005" w:tentative="1">
@@ -3482,7 +3741,7 @@
         <w:ind w:left="2160" w:hanging="360"/>
       </w:pPr>
       <w:rPr>
-        <w:rFonts w:ascii="Wingdings" w:hAnsi="Wingdings" w:hint="default"/>
+        <w:rFonts w:hint="default" w:ascii="Wingdings" w:hAnsi="Wingdings"/>
       </w:rPr>
     </w:lvl>
     <w:lvl w:ilvl="3" w:tplc="04090001" w:tentative="1">
@@ -3494,7 +3753,7 @@
         <w:ind w:left="2880" w:hanging="360"/>
       </w:pPr>
       <w:rPr>
-        <w:rFonts w:ascii="Symbol" w:hAnsi="Symbol" w:hint="default"/>
+        <w:rFonts w:hint="default" w:ascii="Symbol" w:hAnsi="Symbol"/>
       </w:rPr>
     </w:lvl>
     <w:lvl w:ilvl="4" w:tplc="04090003" w:tentative="1">
@@ -3506,7 +3765,7 @@
         <w:ind w:left="3600" w:hanging="360"/>
       </w:pPr>
       <w:rPr>
-        <w:rFonts w:ascii="Courier New" w:hAnsi="Courier New" w:cs="Courier New" w:hint="default"/>
+        <w:rFonts w:hint="default" w:ascii="Courier New" w:hAnsi="Courier New" w:cs="Courier New"/>
       </w:rPr>
     </w:lvl>
     <w:lvl w:ilvl="5" w:tplc="04090005" w:tentative="1">
@@ -3518,7 +3777,7 @@
         <w:ind w:left="4320" w:hanging="360"/>
       </w:pPr>
       <w:rPr>
-        <w:rFonts w:ascii="Wingdings" w:hAnsi="Wingdings" w:hint="default"/>
+        <w:rFonts w:hint="default" w:ascii="Wingdings" w:hAnsi="Wingdings"/>
       </w:rPr>
     </w:lvl>
     <w:lvl w:ilvl="6" w:tplc="04090001" w:tentative="1">
@@ -3530,7 +3789,7 @@
         <w:ind w:left="5040" w:hanging="360"/>
       </w:pPr>
       <w:rPr>
-        <w:rFonts w:ascii="Symbol" w:hAnsi="Symbol" w:hint="default"/>
+        <w:rFonts w:hint="default" w:ascii="Symbol" w:hAnsi="Symbol"/>
       </w:rPr>
     </w:lvl>
     <w:lvl w:ilvl="7" w:tplc="04090003" w:tentative="1">
@@ -3542,7 +3801,7 @@
         <w:ind w:left="5760" w:hanging="360"/>
       </w:pPr>
       <w:rPr>
-        <w:rFonts w:ascii="Courier New" w:hAnsi="Courier New" w:cs="Courier New" w:hint="default"/>
+        <w:rFonts w:hint="default" w:ascii="Courier New" w:hAnsi="Courier New" w:cs="Courier New"/>
       </w:rPr>
     </w:lvl>
     <w:lvl w:ilvl="8" w:tplc="04090005" w:tentative="1">
@@ -3554,7 +3813,7 @@
         <w:ind w:left="6480" w:hanging="360"/>
       </w:pPr>
       <w:rPr>
-        <w:rFonts w:ascii="Wingdings" w:hAnsi="Wingdings" w:hint="default"/>
+        <w:rFonts w:hint="default" w:ascii="Wingdings" w:hAnsi="Wingdings"/>
       </w:rPr>
     </w:lvl>
   </w:abstractNum>
@@ -3700,7 +3959,7 @@
   <w:docDefaults>
     <w:rPrDefault>
       <w:rPr>
-        <w:rFonts w:asciiTheme="minorHAnsi" w:eastAsiaTheme="minorEastAsia" w:hAnsiTheme="minorHAnsi" w:cstheme="minorBidi"/>
+        <w:rFonts w:asciiTheme="minorHAnsi" w:hAnsiTheme="minorHAnsi" w:eastAsiaTheme="minorEastAsia" w:cstheme="minorBidi"/>
         <w:sz w:val="22"/>
         <w:szCs w:val="22"/>
         <w:lang w:val="cs-CZ" w:eastAsia="en-US" w:bidi="ar-SA"/>
@@ -3716,14 +3975,14 @@
   <w:latentStyles w:defLockedState="0" w:defUIPriority="99" w:defSemiHidden="0" w:defUnhideWhenUsed="0" w:defQFormat="0" w:count="376">
     <w:lsdException w:name="Normal" w:uiPriority="0" w:qFormat="1"/>
     <w:lsdException w:name="heading 1" w:uiPriority="9" w:qFormat="1"/>
-    <w:lsdException w:name="heading 2" w:semiHidden="1" w:uiPriority="9" w:unhideWhenUsed="1" w:qFormat="1"/>
-    <w:lsdException w:name="heading 3" w:semiHidden="1" w:uiPriority="9" w:unhideWhenUsed="1" w:qFormat="1"/>
-    <w:lsdException w:name="heading 4" w:semiHidden="1" w:uiPriority="9" w:unhideWhenUsed="1" w:qFormat="1"/>
-    <w:lsdException w:name="heading 5" w:semiHidden="1" w:uiPriority="9" w:unhideWhenUsed="1" w:qFormat="1"/>
-    <w:lsdException w:name="heading 6" w:semiHidden="1" w:uiPriority="9" w:unhideWhenUsed="1" w:qFormat="1"/>
-    <w:lsdException w:name="heading 7" w:semiHidden="1" w:uiPriority="9" w:unhideWhenUsed="1" w:qFormat="1"/>
-    <w:lsdException w:name="heading 8" w:semiHidden="1" w:uiPriority="9" w:unhideWhenUsed="1" w:qFormat="1"/>
-    <w:lsdException w:name="heading 9" w:semiHidden="1" w:uiPriority="9" w:unhideWhenUsed="1" w:qFormat="1"/>
+    <w:lsdException w:name="heading 2" w:uiPriority="9" w:semiHidden="1" w:unhideWhenUsed="1" w:qFormat="1"/>
+    <w:lsdException w:name="heading 3" w:uiPriority="9" w:semiHidden="1" w:unhideWhenUsed="1" w:qFormat="1"/>
+    <w:lsdException w:name="heading 4" w:uiPriority="9" w:semiHidden="1" w:unhideWhenUsed="1" w:qFormat="1"/>
+    <w:lsdException w:name="heading 5" w:uiPriority="9" w:semiHidden="1" w:unhideWhenUsed="1" w:qFormat="1"/>
+    <w:lsdException w:name="heading 6" w:uiPriority="9" w:semiHidden="1" w:unhideWhenUsed="1" w:qFormat="1"/>
+    <w:lsdException w:name="heading 7" w:uiPriority="9" w:semiHidden="1" w:unhideWhenUsed="1" w:qFormat="1"/>
+    <w:lsdException w:name="heading 8" w:uiPriority="9" w:semiHidden="1" w:unhideWhenUsed="1" w:qFormat="1"/>
+    <w:lsdException w:name="heading 9" w:uiPriority="9" w:semiHidden="1" w:unhideWhenUsed="1" w:qFormat="1"/>
     <w:lsdException w:name="index 1" w:semiHidden="1" w:unhideWhenUsed="1"/>
     <w:lsdException w:name="index 2" w:semiHidden="1" w:unhideWhenUsed="1"/>
     <w:lsdException w:name="index 3" w:semiHidden="1" w:unhideWhenUsed="1"/>
@@ -3733,22 +3992,22 @@
     <w:lsdException w:name="index 7" w:semiHidden="1" w:unhideWhenUsed="1"/>
     <w:lsdException w:name="index 8" w:semiHidden="1" w:unhideWhenUsed="1"/>
     <w:lsdException w:name="index 9" w:semiHidden="1" w:unhideWhenUsed="1"/>
-    <w:lsdException w:name="toc 1" w:semiHidden="1" w:uiPriority="39" w:unhideWhenUsed="1"/>
-    <w:lsdException w:name="toc 2" w:semiHidden="1" w:uiPriority="39" w:unhideWhenUsed="1"/>
-    <w:lsdException w:name="toc 3" w:semiHidden="1" w:uiPriority="39" w:unhideWhenUsed="1"/>
-    <w:lsdException w:name="toc 4" w:semiHidden="1" w:uiPriority="39" w:unhideWhenUsed="1"/>
-    <w:lsdException w:name="toc 5" w:semiHidden="1" w:uiPriority="39" w:unhideWhenUsed="1"/>
-    <w:lsdException w:name="toc 6" w:semiHidden="1" w:uiPriority="39" w:unhideWhenUsed="1"/>
-    <w:lsdException w:name="toc 7" w:semiHidden="1" w:uiPriority="39" w:unhideWhenUsed="1"/>
-    <w:lsdException w:name="toc 8" w:semiHidden="1" w:uiPriority="39" w:unhideWhenUsed="1"/>
-    <w:lsdException w:name="toc 9" w:semiHidden="1" w:uiPriority="39" w:unhideWhenUsed="1"/>
+    <w:lsdException w:name="toc 1" w:uiPriority="39" w:semiHidden="1" w:unhideWhenUsed="1"/>
+    <w:lsdException w:name="toc 2" w:uiPriority="39" w:semiHidden="1" w:unhideWhenUsed="1"/>
+    <w:lsdException w:name="toc 3" w:uiPriority="39" w:semiHidden="1" w:unhideWhenUsed="1"/>
+    <w:lsdException w:name="toc 4" w:uiPriority="39" w:semiHidden="1" w:unhideWhenUsed="1"/>
+    <w:lsdException w:name="toc 5" w:uiPriority="39" w:semiHidden="1" w:unhideWhenUsed="1"/>
+    <w:lsdException w:name="toc 6" w:uiPriority="39" w:semiHidden="1" w:unhideWhenUsed="1"/>
+    <w:lsdException w:name="toc 7" w:uiPriority="39" w:semiHidden="1" w:unhideWhenUsed="1"/>
+    <w:lsdException w:name="toc 8" w:uiPriority="39" w:semiHidden="1" w:unhideWhenUsed="1"/>
+    <w:lsdException w:name="toc 9" w:uiPriority="39" w:semiHidden="1" w:unhideWhenUsed="1"/>
     <w:lsdException w:name="Normal Indent" w:semiHidden="1" w:unhideWhenUsed="1"/>
     <w:lsdException w:name="footnote text" w:semiHidden="1" w:unhideWhenUsed="1"/>
     <w:lsdException w:name="annotation text" w:semiHidden="1" w:unhideWhenUsed="1"/>
     <w:lsdException w:name="header" w:semiHidden="1" w:unhideWhenUsed="1"/>
     <w:lsdException w:name="footer" w:semiHidden="1" w:unhideWhenUsed="1"/>
     <w:lsdException w:name="index heading" w:semiHidden="1" w:unhideWhenUsed="1"/>
-    <w:lsdException w:name="caption" w:semiHidden="1" w:uiPriority="35" w:unhideWhenUsed="1" w:qFormat="1"/>
+    <w:lsdException w:name="caption" w:uiPriority="35" w:semiHidden="1" w:unhideWhenUsed="1" w:qFormat="1"/>
     <w:lsdException w:name="table of figures" w:semiHidden="1" w:unhideWhenUsed="1"/>
     <w:lsdException w:name="envelope address" w:semiHidden="1" w:unhideWhenUsed="1"/>
     <w:lsdException w:name="envelope return" w:semiHidden="1" w:unhideWhenUsed="1"/>
@@ -3779,7 +4038,7 @@
     <w:lsdException w:name="Title" w:uiPriority="10" w:qFormat="1"/>
     <w:lsdException w:name="Closing" w:semiHidden="1" w:unhideWhenUsed="1"/>
     <w:lsdException w:name="Signature" w:semiHidden="1" w:unhideWhenUsed="1"/>
-    <w:lsdException w:name="Default Paragraph Font" w:semiHidden="1" w:uiPriority="1" w:unhideWhenUsed="1"/>
+    <w:lsdException w:name="Default Paragraph Font" w:uiPriority="1" w:semiHidden="1" w:unhideWhenUsed="1"/>
     <w:lsdException w:name="Body Text" w:semiHidden="1" w:unhideWhenUsed="1"/>
     <w:lsdException w:name="Body Text Indent" w:semiHidden="1" w:unhideWhenUsed="1"/>
     <w:lsdException w:name="List Continue" w:semiHidden="1" w:unhideWhenUsed="1"/>
@@ -3979,8 +4238,8 @@
     <w:lsdException w:name="Subtle Reference" w:uiPriority="31" w:qFormat="1"/>
     <w:lsdException w:name="Intense Reference" w:uiPriority="32" w:qFormat="1"/>
     <w:lsdException w:name="Book Title" w:uiPriority="33" w:qFormat="1"/>
-    <w:lsdException w:name="Bibliography" w:semiHidden="1" w:uiPriority="37" w:unhideWhenUsed="1"/>
-    <w:lsdException w:name="TOC Heading" w:semiHidden="1" w:uiPriority="39" w:unhideWhenUsed="1" w:qFormat="1"/>
+    <w:lsdException w:name="Bibliography" w:uiPriority="37" w:semiHidden="1" w:unhideWhenUsed="1"/>
+    <w:lsdException w:name="TOC Heading" w:uiPriority="39" w:semiHidden="1" w:unhideWhenUsed="1" w:qFormat="1"/>
     <w:lsdException w:name="Plain Table 1" w:uiPriority="41"/>
     <w:lsdException w:name="Plain Table 2" w:uiPriority="42"/>
     <w:lsdException w:name="Plain Table 3" w:uiPriority="43"/>
@@ -4091,7 +4350,7 @@
     <w:lsdException w:name="Unresolved Mention" w:semiHidden="1" w:unhideWhenUsed="1"/>
     <w:lsdException w:name="Smart Link" w:semiHidden="1" w:unhideWhenUsed="1"/>
   </w:latentStyles>
-  <w:style w:type="paragraph" w:default="1" w:styleId="Normal">
+  <w:style w:type="paragraph" w:styleId="Normal" w:default="1">
     <w:name w:val="Normal"/>
     <w:qFormat/>
     <w:rsid w:val="008416F9"/>
@@ -4114,7 +4373,7 @@
       <w:outlineLvl w:val="0"/>
     </w:pPr>
     <w:rPr>
-      <w:rFonts w:asciiTheme="majorHAnsi" w:eastAsiaTheme="majorEastAsia" w:hAnsiTheme="majorHAnsi" w:cstheme="majorBidi"/>
+      <w:rFonts w:asciiTheme="majorHAnsi" w:hAnsiTheme="majorHAnsi" w:eastAsiaTheme="majorEastAsia" w:cstheme="majorBidi"/>
       <w:b/>
       <w:bCs/>
       <w:caps/>
@@ -4139,7 +4398,7 @@
       <w:outlineLvl w:val="1"/>
     </w:pPr>
     <w:rPr>
-      <w:rFonts w:asciiTheme="majorHAnsi" w:eastAsiaTheme="majorEastAsia" w:hAnsiTheme="majorHAnsi" w:cstheme="majorBidi"/>
+      <w:rFonts w:asciiTheme="majorHAnsi" w:hAnsiTheme="majorHAnsi" w:eastAsiaTheme="majorEastAsia" w:cstheme="majorBidi"/>
       <w:b/>
       <w:bCs/>
       <w:sz w:val="28"/>
@@ -4162,7 +4421,7 @@
       <w:outlineLvl w:val="2"/>
     </w:pPr>
     <w:rPr>
-      <w:rFonts w:asciiTheme="majorHAnsi" w:eastAsiaTheme="majorEastAsia" w:hAnsiTheme="majorHAnsi" w:cstheme="majorBidi"/>
+      <w:rFonts w:asciiTheme="majorHAnsi" w:hAnsiTheme="majorHAnsi" w:eastAsiaTheme="majorEastAsia" w:cstheme="majorBidi"/>
       <w:spacing w:val="4"/>
       <w:sz w:val="24"/>
       <w:szCs w:val="24"/>
@@ -4185,7 +4444,7 @@
       <w:outlineLvl w:val="3"/>
     </w:pPr>
     <w:rPr>
-      <w:rFonts w:asciiTheme="majorHAnsi" w:eastAsiaTheme="majorEastAsia" w:hAnsiTheme="majorHAnsi" w:cstheme="majorBidi"/>
+      <w:rFonts w:asciiTheme="majorHAnsi" w:hAnsiTheme="majorHAnsi" w:eastAsiaTheme="majorEastAsia" w:cstheme="majorBidi"/>
       <w:i/>
       <w:iCs/>
       <w:sz w:val="24"/>
@@ -4209,7 +4468,7 @@
       <w:outlineLvl w:val="4"/>
     </w:pPr>
     <w:rPr>
-      <w:rFonts w:asciiTheme="majorHAnsi" w:eastAsiaTheme="majorEastAsia" w:hAnsiTheme="majorHAnsi" w:cstheme="majorBidi"/>
+      <w:rFonts w:asciiTheme="majorHAnsi" w:hAnsiTheme="majorHAnsi" w:eastAsiaTheme="majorEastAsia" w:cstheme="majorBidi"/>
       <w:b/>
       <w:bCs/>
     </w:rPr>
@@ -4231,7 +4490,7 @@
       <w:outlineLvl w:val="5"/>
     </w:pPr>
     <w:rPr>
-      <w:rFonts w:asciiTheme="majorHAnsi" w:eastAsiaTheme="majorEastAsia" w:hAnsiTheme="majorHAnsi" w:cstheme="majorBidi"/>
+      <w:rFonts w:asciiTheme="majorHAnsi" w:hAnsiTheme="majorHAnsi" w:eastAsiaTheme="majorEastAsia" w:cstheme="majorBidi"/>
       <w:b/>
       <w:bCs/>
       <w:i/>
@@ -4301,13 +4560,13 @@
       <w:iCs/>
     </w:rPr>
   </w:style>
-  <w:style w:type="character" w:default="1" w:styleId="DefaultParagraphFont">
+  <w:style w:type="character" w:styleId="DefaultParagraphFont" w:default="1">
     <w:name w:val="Default Paragraph Font"/>
     <w:uiPriority w:val="1"/>
     <w:semiHidden/>
     <w:unhideWhenUsed/>
   </w:style>
-  <w:style w:type="table" w:default="1" w:styleId="TableNormal">
+  <w:style w:type="table" w:styleId="TableNormal" w:default="1">
     <w:name w:val="Normal Table"/>
     <w:uiPriority w:val="99"/>
     <w:semiHidden/>
@@ -4322,7 +4581,7 @@
       </w:tblCellMar>
     </w:tblPr>
   </w:style>
-  <w:style w:type="numbering" w:default="1" w:styleId="NoList">
+  <w:style w:type="numbering" w:styleId="NoList" w:default="1">
     <w:name w:val="No List"/>
     <w:uiPriority w:val="99"/>
     <w:semiHidden/>
@@ -4343,7 +4602,7 @@
       <w:spacing w:after="0" w:line="240" w:lineRule="auto"/>
     </w:pPr>
   </w:style>
-  <w:style w:type="character" w:customStyle="1" w:styleId="HeaderChar">
+  <w:style w:type="character" w:styleId="HeaderChar" w:customStyle="1">
     <w:name w:val="Header Char"/>
     <w:basedOn w:val="DefaultParagraphFont"/>
     <w:link w:val="Header"/>
@@ -4365,21 +4624,21 @@
       <w:spacing w:after="0" w:line="240" w:lineRule="auto"/>
     </w:pPr>
   </w:style>
-  <w:style w:type="character" w:customStyle="1" w:styleId="FooterChar">
+  <w:style w:type="character" w:styleId="FooterChar" w:customStyle="1">
     <w:name w:val="Footer Char"/>
     <w:basedOn w:val="DefaultParagraphFont"/>
     <w:link w:val="Footer"/>
     <w:uiPriority w:val="99"/>
     <w:rsid w:val="00E05ABA"/>
   </w:style>
-  <w:style w:type="character" w:customStyle="1" w:styleId="Heading1Char">
+  <w:style w:type="character" w:styleId="Heading1Char" w:customStyle="1">
     <w:name w:val="Heading 1 Char"/>
     <w:basedOn w:val="DefaultParagraphFont"/>
     <w:link w:val="Heading1"/>
     <w:uiPriority w:val="9"/>
     <w:rsid w:val="008416F9"/>
     <w:rPr>
-      <w:rFonts w:asciiTheme="majorHAnsi" w:eastAsiaTheme="majorEastAsia" w:hAnsiTheme="majorHAnsi" w:cstheme="majorBidi"/>
+      <w:rFonts w:asciiTheme="majorHAnsi" w:hAnsiTheme="majorHAnsi" w:eastAsiaTheme="majorEastAsia" w:cstheme="majorBidi"/>
       <w:b/>
       <w:bCs/>
       <w:caps/>
@@ -4388,34 +4647,34 @@
       <w:szCs w:val="28"/>
     </w:rPr>
   </w:style>
-  <w:style w:type="character" w:customStyle="1" w:styleId="Heading2Char">
+  <w:style w:type="character" w:styleId="Heading2Char" w:customStyle="1">
     <w:name w:val="Heading 2 Char"/>
     <w:basedOn w:val="DefaultParagraphFont"/>
     <w:link w:val="Heading2"/>
     <w:uiPriority w:val="9"/>
     <w:rsid w:val="008416F9"/>
     <w:rPr>
-      <w:rFonts w:asciiTheme="majorHAnsi" w:eastAsiaTheme="majorEastAsia" w:hAnsiTheme="majorHAnsi" w:cstheme="majorBidi"/>
+      <w:rFonts w:asciiTheme="majorHAnsi" w:hAnsiTheme="majorHAnsi" w:eastAsiaTheme="majorEastAsia" w:cstheme="majorBidi"/>
       <w:b/>
       <w:bCs/>
       <w:sz w:val="28"/>
       <w:szCs w:val="28"/>
     </w:rPr>
   </w:style>
-  <w:style w:type="character" w:customStyle="1" w:styleId="Heading3Char">
+  <w:style w:type="character" w:styleId="Heading3Char" w:customStyle="1">
     <w:name w:val="Heading 3 Char"/>
     <w:basedOn w:val="DefaultParagraphFont"/>
     <w:link w:val="Heading3"/>
     <w:uiPriority w:val="9"/>
     <w:rsid w:val="008416F9"/>
     <w:rPr>
-      <w:rFonts w:asciiTheme="majorHAnsi" w:eastAsiaTheme="majorEastAsia" w:hAnsiTheme="majorHAnsi" w:cstheme="majorBidi"/>
+      <w:rFonts w:asciiTheme="majorHAnsi" w:hAnsiTheme="majorHAnsi" w:eastAsiaTheme="majorEastAsia" w:cstheme="majorBidi"/>
       <w:spacing w:val="4"/>
       <w:sz w:val="24"/>
       <w:szCs w:val="24"/>
     </w:rPr>
   </w:style>
-  <w:style w:type="character" w:customStyle="1" w:styleId="Heading4Char">
+  <w:style w:type="character" w:styleId="Heading4Char" w:customStyle="1">
     <w:name w:val="Heading 4 Char"/>
     <w:basedOn w:val="DefaultParagraphFont"/>
     <w:link w:val="Heading4"/>
@@ -4423,14 +4682,14 @@
     <w:semiHidden/>
     <w:rsid w:val="008416F9"/>
     <w:rPr>
-      <w:rFonts w:asciiTheme="majorHAnsi" w:eastAsiaTheme="majorEastAsia" w:hAnsiTheme="majorHAnsi" w:cstheme="majorBidi"/>
+      <w:rFonts w:asciiTheme="majorHAnsi" w:hAnsiTheme="majorHAnsi" w:eastAsiaTheme="majorEastAsia" w:cstheme="majorBidi"/>
       <w:i/>
       <w:iCs/>
       <w:sz w:val="24"/>
       <w:szCs w:val="24"/>
     </w:rPr>
   </w:style>
-  <w:style w:type="character" w:customStyle="1" w:styleId="Heading5Char">
+  <w:style w:type="character" w:styleId="Heading5Char" w:customStyle="1">
     <w:name w:val="Heading 5 Char"/>
     <w:basedOn w:val="DefaultParagraphFont"/>
     <w:link w:val="Heading5"/>
@@ -4438,12 +4697,12 @@
     <w:semiHidden/>
     <w:rsid w:val="008416F9"/>
     <w:rPr>
-      <w:rFonts w:asciiTheme="majorHAnsi" w:eastAsiaTheme="majorEastAsia" w:hAnsiTheme="majorHAnsi" w:cstheme="majorBidi"/>
+      <w:rFonts w:asciiTheme="majorHAnsi" w:hAnsiTheme="majorHAnsi" w:eastAsiaTheme="majorEastAsia" w:cstheme="majorBidi"/>
       <w:b/>
       <w:bCs/>
     </w:rPr>
   </w:style>
-  <w:style w:type="character" w:customStyle="1" w:styleId="Heading6Char">
+  <w:style w:type="character" w:styleId="Heading6Char" w:customStyle="1">
     <w:name w:val="Heading 6 Char"/>
     <w:basedOn w:val="DefaultParagraphFont"/>
     <w:link w:val="Heading6"/>
@@ -4451,14 +4710,14 @@
     <w:semiHidden/>
     <w:rsid w:val="008416F9"/>
     <w:rPr>
-      <w:rFonts w:asciiTheme="majorHAnsi" w:eastAsiaTheme="majorEastAsia" w:hAnsiTheme="majorHAnsi" w:cstheme="majorBidi"/>
+      <w:rFonts w:asciiTheme="majorHAnsi" w:hAnsiTheme="majorHAnsi" w:eastAsiaTheme="majorEastAsia" w:cstheme="majorBidi"/>
       <w:b/>
       <w:bCs/>
       <w:i/>
       <w:iCs/>
     </w:rPr>
   </w:style>
-  <w:style w:type="character" w:customStyle="1" w:styleId="Heading7Char">
+  <w:style w:type="character" w:styleId="Heading7Char" w:customStyle="1">
     <w:name w:val="Heading 7 Char"/>
     <w:basedOn w:val="DefaultParagraphFont"/>
     <w:link w:val="Heading7"/>
@@ -4470,7 +4729,7 @@
       <w:iCs/>
     </w:rPr>
   </w:style>
-  <w:style w:type="character" w:customStyle="1" w:styleId="Heading8Char">
+  <w:style w:type="character" w:styleId="Heading8Char" w:customStyle="1">
     <w:name w:val="Heading 8 Char"/>
     <w:basedOn w:val="DefaultParagraphFont"/>
     <w:link w:val="Heading8"/>
@@ -4482,7 +4741,7 @@
       <w:bCs/>
     </w:rPr>
   </w:style>
-  <w:style w:type="character" w:customStyle="1" w:styleId="Heading9Char">
+  <w:style w:type="character" w:styleId="Heading9Char" w:customStyle="1">
     <w:name w:val="Heading 9 Char"/>
     <w:basedOn w:val="DefaultParagraphFont"/>
     <w:link w:val="Heading9"/>
@@ -4524,7 +4783,7 @@
       <w:jc w:val="center"/>
     </w:pPr>
     <w:rPr>
-      <w:rFonts w:asciiTheme="majorHAnsi" w:eastAsiaTheme="majorEastAsia" w:hAnsiTheme="majorHAnsi" w:cstheme="majorBidi"/>
+      <w:rFonts w:asciiTheme="majorHAnsi" w:hAnsiTheme="majorHAnsi" w:eastAsiaTheme="majorEastAsia" w:cstheme="majorBidi"/>
       <w:b/>
       <w:bCs/>
       <w:spacing w:val="-7"/>
@@ -4532,14 +4791,14 @@
       <w:szCs w:val="48"/>
     </w:rPr>
   </w:style>
-  <w:style w:type="character" w:customStyle="1" w:styleId="TitleChar">
+  <w:style w:type="character" w:styleId="TitleChar" w:customStyle="1">
     <w:name w:val="Title Char"/>
     <w:basedOn w:val="DefaultParagraphFont"/>
     <w:link w:val="Title"/>
     <w:uiPriority w:val="10"/>
     <w:rsid w:val="008416F9"/>
     <w:rPr>
-      <w:rFonts w:asciiTheme="majorHAnsi" w:eastAsiaTheme="majorEastAsia" w:hAnsiTheme="majorHAnsi" w:cstheme="majorBidi"/>
+      <w:rFonts w:asciiTheme="majorHAnsi" w:hAnsiTheme="majorHAnsi" w:eastAsiaTheme="majorEastAsia" w:cstheme="majorBidi"/>
       <w:b/>
       <w:bCs/>
       <w:spacing w:val="-7"/>
@@ -4563,19 +4822,19 @@
       <w:jc w:val="center"/>
     </w:pPr>
     <w:rPr>
-      <w:rFonts w:asciiTheme="majorHAnsi" w:eastAsiaTheme="majorEastAsia" w:hAnsiTheme="majorHAnsi" w:cstheme="majorBidi"/>
+      <w:rFonts w:asciiTheme="majorHAnsi" w:hAnsiTheme="majorHAnsi" w:eastAsiaTheme="majorEastAsia" w:cstheme="majorBidi"/>
       <w:sz w:val="24"/>
       <w:szCs w:val="24"/>
     </w:rPr>
   </w:style>
-  <w:style w:type="character" w:customStyle="1" w:styleId="SubtitleChar">
+  <w:style w:type="character" w:styleId="SubtitleChar" w:customStyle="1">
     <w:name w:val="Subtitle Char"/>
     <w:basedOn w:val="DefaultParagraphFont"/>
     <w:link w:val="Subtitle"/>
     <w:uiPriority w:val="11"/>
     <w:rsid w:val="008416F9"/>
     <w:rPr>
-      <w:rFonts w:asciiTheme="majorHAnsi" w:eastAsiaTheme="majorEastAsia" w:hAnsiTheme="majorHAnsi" w:cstheme="majorBidi"/>
+      <w:rFonts w:asciiTheme="majorHAnsi" w:hAnsiTheme="majorHAnsi" w:eastAsiaTheme="majorEastAsia" w:cstheme="majorBidi"/>
       <w:sz w:val="24"/>
       <w:szCs w:val="24"/>
     </w:rPr>
@@ -4627,21 +4886,21 @@
       <w:jc w:val="center"/>
     </w:pPr>
     <w:rPr>
-      <w:rFonts w:asciiTheme="majorHAnsi" w:eastAsiaTheme="majorEastAsia" w:hAnsiTheme="majorHAnsi" w:cstheme="majorBidi"/>
+      <w:rFonts w:asciiTheme="majorHAnsi" w:hAnsiTheme="majorHAnsi" w:eastAsiaTheme="majorEastAsia" w:cstheme="majorBidi"/>
       <w:i/>
       <w:iCs/>
       <w:sz w:val="24"/>
       <w:szCs w:val="24"/>
     </w:rPr>
   </w:style>
-  <w:style w:type="character" w:customStyle="1" w:styleId="QuoteChar">
+  <w:style w:type="character" w:styleId="QuoteChar" w:customStyle="1">
     <w:name w:val="Quote Char"/>
     <w:basedOn w:val="DefaultParagraphFont"/>
     <w:link w:val="Quote"/>
     <w:uiPriority w:val="29"/>
     <w:rsid w:val="008416F9"/>
     <w:rPr>
-      <w:rFonts w:asciiTheme="majorHAnsi" w:eastAsiaTheme="majorEastAsia" w:hAnsiTheme="majorHAnsi" w:cstheme="majorBidi"/>
+      <w:rFonts w:asciiTheme="majorHAnsi" w:hAnsiTheme="majorHAnsi" w:eastAsiaTheme="majorEastAsia" w:cstheme="majorBidi"/>
       <w:i/>
       <w:iCs/>
       <w:sz w:val="24"/>
@@ -4662,19 +4921,19 @@
       <w:jc w:val="center"/>
     </w:pPr>
     <w:rPr>
-      <w:rFonts w:asciiTheme="majorHAnsi" w:eastAsiaTheme="majorEastAsia" w:hAnsiTheme="majorHAnsi" w:cstheme="majorBidi"/>
+      <w:rFonts w:asciiTheme="majorHAnsi" w:hAnsiTheme="majorHAnsi" w:eastAsiaTheme="majorEastAsia" w:cstheme="majorBidi"/>
       <w:sz w:val="26"/>
       <w:szCs w:val="26"/>
     </w:rPr>
   </w:style>
-  <w:style w:type="character" w:customStyle="1" w:styleId="IntenseQuoteChar">
+  <w:style w:type="character" w:styleId="IntenseQuoteChar" w:customStyle="1">
     <w:name w:val="Intense Quote Char"/>
     <w:basedOn w:val="DefaultParagraphFont"/>
     <w:link w:val="IntenseQuote"/>
     <w:uiPriority w:val="30"/>
     <w:rsid w:val="008416F9"/>
     <w:rPr>
-      <w:rFonts w:asciiTheme="majorHAnsi" w:eastAsiaTheme="majorEastAsia" w:hAnsiTheme="majorHAnsi" w:cstheme="majorBidi"/>
+      <w:rFonts w:asciiTheme="majorHAnsi" w:hAnsiTheme="majorHAnsi" w:eastAsiaTheme="majorEastAsia" w:cstheme="majorBidi"/>
       <w:sz w:val="26"/>
       <w:szCs w:val="26"/>
     </w:rPr>
@@ -4778,7 +5037,7 @@
       <w:u w:val="single"/>
     </w:rPr>
   </w:style>
-  <w:style w:type="character" w:customStyle="1" w:styleId="Nevyeenzmnka1">
+  <w:style w:type="character" w:styleId="Nevyeenzmnka1" w:customStyle="1">
     <w:name w:val="Nevyřešená zmínka1"/>
     <w:basedOn w:val="DefaultParagraphFont"/>
     <w:uiPriority w:val="99"/>
@@ -4818,7 +5077,7 @@
       <w:szCs w:val="20"/>
     </w:rPr>
   </w:style>
-  <w:style w:type="character" w:customStyle="1" w:styleId="CommentTextChar">
+  <w:style w:type="character" w:styleId="CommentTextChar" w:customStyle="1">
     <w:name w:val="Comment Text Char"/>
     <w:basedOn w:val="DefaultParagraphFont"/>
     <w:link w:val="CommentText"/>
@@ -4844,7 +5103,7 @@
       <w:bCs/>
     </w:rPr>
   </w:style>
-  <w:style w:type="character" w:customStyle="1" w:styleId="CommentSubjectChar">
+  <w:style w:type="character" w:styleId="CommentSubjectChar" w:customStyle="1">
     <w:name w:val="Comment Subject Char"/>
     <w:basedOn w:val="CommentTextChar"/>
     <w:link w:val="CommentSubject"/>
@@ -4886,7 +5145,7 @@
       <w:szCs w:val="18"/>
     </w:rPr>
   </w:style>
-  <w:style w:type="character" w:customStyle="1" w:styleId="BalloonTextChar">
+  <w:style w:type="character" w:styleId="BalloonTextChar" w:customStyle="1">
     <w:name w:val="Balloon Text Char"/>
     <w:basedOn w:val="DefaultParagraphFont"/>
     <w:link w:val="BalloonText"/>
@@ -5168,12 +5427,6 @@
 </file>
 
 <file path=customXml/item2.xml><?xml version="1.0" encoding="utf-8"?>
-<p:properties xmlns:p="http://schemas.microsoft.com/office/2006/metadata/properties" xmlns:xsi="http://www.w3.org/2001/XMLSchema-instance" xmlns:pc="http://schemas.microsoft.com/office/infopath/2007/PartnerControls">
-  <documentManagement/>
-</p:properties>
-</file>
-
-<file path=customXml/item3.xml><?xml version="1.0" encoding="utf-8"?>
 <ct:contentTypeSchema xmlns:ct="http://schemas.microsoft.com/office/2006/metadata/contentType" xmlns:ma="http://schemas.microsoft.com/office/2006/metadata/properties/metaAttributes" ct:_="" ma:_="" ma:contentTypeName="Document" ma:contentTypeID="0x0101009652EFF5EFD7CD43BFA9C7CFAFE0868F" ma:contentTypeVersion="4" ma:contentTypeDescription="Create a new document." ma:contentTypeScope="" ma:versionID="1fab72341e6283f6bdf91050f0eb3fe4">
   <xsd:schema xmlns:xsd="http://www.w3.org/2001/XMLSchema" xmlns:xs="http://www.w3.org/2001/XMLSchema" xmlns:p="http://schemas.microsoft.com/office/2006/metadata/properties" xmlns:ns2="7baf5a1d-3779-4a45-8968-ab81740c4d84" targetNamespace="http://schemas.microsoft.com/office/2006/metadata/properties" ma:root="true" ma:fieldsID="b29a841052d2367f3c10bb6bca6e605d" ns2:_="">
     <xsd:import namespace="7baf5a1d-3779-4a45-8968-ab81740c4d84"/>
@@ -5317,13 +5570,19 @@
 </ct:contentTypeSchema>
 </file>
 
-<file path=customXml/item4.xml><?xml version="1.0" encoding="utf-8"?>
+<file path=customXml/item3.xml><?xml version="1.0" encoding="utf-8"?>
 <?mso-contentType ?>
 <FormTemplates xmlns="http://schemas.microsoft.com/sharepoint/v3/contenttype/forms">
   <Display>DocumentLibraryForm</Display>
   <Edit>DocumentLibraryForm</Edit>
   <New>DocumentLibraryForm</New>
 </FormTemplates>
+</file>
+
+<file path=customXml/item4.xml><?xml version="1.0" encoding="utf-8"?>
+<p:properties xmlns:p="http://schemas.microsoft.com/office/2006/metadata/properties" xmlns:xsi="http://www.w3.org/2001/XMLSchema-instance" xmlns:pc="http://schemas.microsoft.com/office/infopath/2007/PartnerControls">
+  <documentManagement/>
+</p:properties>
 </file>
 
 <file path=customXml/itemProps1.xml><?xml version="1.0" encoding="utf-8"?>
@@ -5335,36 +5594,13 @@
 </file>
 
 <file path=customXml/itemProps2.xml><?xml version="1.0" encoding="utf-8"?>
-<ds:datastoreItem xmlns:ds="http://schemas.openxmlformats.org/officeDocument/2006/customXml" ds:itemID="{7E183914-12EA-4F0E-ADB3-17CF2BAA10F6}">
-  <ds:schemaRefs>
-    <ds:schemaRef ds:uri="http://schemas.microsoft.com/office/2006/metadata/properties"/>
-    <ds:schemaRef ds:uri="http://schemas.microsoft.com/office/infopath/2007/PartnerControls"/>
-  </ds:schemaRefs>
-</ds:datastoreItem>
+<ds:datastoreItem xmlns:ds="http://schemas.openxmlformats.org/officeDocument/2006/customXml" ds:itemID="{DC1D69C2-A6DF-41C1-8736-C190B6A7AA3F}"/>
 </file>
 
 <file path=customXml/itemProps3.xml><?xml version="1.0" encoding="utf-8"?>
-<ds:datastoreItem xmlns:ds="http://schemas.openxmlformats.org/officeDocument/2006/customXml" ds:itemID="{DC1D69C2-A6DF-41C1-8736-C190B6A7AA3F}">
-  <ds:schemaRefs>
-    <ds:schemaRef ds:uri="http://schemas.microsoft.com/office/2006/metadata/contentType"/>
-    <ds:schemaRef ds:uri="http://schemas.microsoft.com/office/2006/metadata/properties/metaAttributes"/>
-    <ds:schemaRef ds:uri="http://www.w3.org/2001/XMLSchema"/>
-    <ds:schemaRef ds:uri="http://schemas.microsoft.com/office/2006/metadata/properties"/>
-    <ds:schemaRef ds:uri="7baf5a1d-3779-4a45-8968-ab81740c4d84"/>
-    <ds:schemaRef ds:uri="http://schemas.microsoft.com/office/2006/documentManagement/types"/>
-    <ds:schemaRef ds:uri="http://schemas.microsoft.com/office/infopath/2007/PartnerControls"/>
-    <ds:schemaRef ds:uri="http://schemas.openxmlformats.org/package/2006/metadata/core-properties"/>
-    <ds:schemaRef ds:uri="http://purl.org/dc/elements/1.1/"/>
-    <ds:schemaRef ds:uri="http://purl.org/dc/terms/"/>
-    <ds:schemaRef ds:uri="http://schemas.microsoft.com/internal/obd"/>
-  </ds:schemaRefs>
-</ds:datastoreItem>
+<ds:datastoreItem xmlns:ds="http://schemas.openxmlformats.org/officeDocument/2006/customXml" ds:itemID="{96C8A8F4-13EC-4CB5-B743-A6C4683C13F2}"/>
 </file>
 
 <file path=customXml/itemProps4.xml><?xml version="1.0" encoding="utf-8"?>
-<ds:datastoreItem xmlns:ds="http://schemas.openxmlformats.org/officeDocument/2006/customXml" ds:itemID="{96C8A8F4-13EC-4CB5-B743-A6C4683C13F2}">
-  <ds:schemaRefs>
-    <ds:schemaRef ds:uri="http://schemas.microsoft.com/sharepoint/v3/contenttype/forms"/>
-  </ds:schemaRefs>
-</ds:datastoreItem>
+<ds:datastoreItem xmlns:ds="http://schemas.openxmlformats.org/officeDocument/2006/customXml" ds:itemID="{7E183914-12EA-4F0E-ADB3-17CF2BAA10F6}"/>
 </file>
</xml_diff>